<commit_message>
Diagramas Caso e Diagramas Actividade
</commit_message>
<xml_diff>
--- a/Badge7.docx
+++ b/Badge7.docx
@@ -2350,12 +2350,6 @@
             <w:insideH w:val="single" w:color="auto" w:sz="4" w:space="0"/>
             <w:insideV w:val="single" w:color="auto" w:sz="4" w:space="0"/>
           </w:tblBorders>
-          <w:tblCellMar>
-            <w:top w:w="0" w:type="dxa"/>
-            <w:left w:w="108" w:type="dxa"/>
-            <w:bottom w:w="0" w:type="dxa"/>
-            <w:right w:w="108" w:type="dxa"/>
-          </w:tblCellMar>
         </w:tblPrEx>
         <w:tc>
           <w:tcPr>
@@ -8224,6 +8218,12 @@
             <w:insideH w:val="single" w:color="auto" w:sz="4" w:space="0"/>
             <w:insideV w:val="single" w:color="auto" w:sz="4" w:space="0"/>
           </w:tblBorders>
+          <w:tblCellMar>
+            <w:top w:w="0" w:type="dxa"/>
+            <w:left w:w="108" w:type="dxa"/>
+            <w:bottom w:w="0" w:type="dxa"/>
+            <w:right w:w="108" w:type="dxa"/>
+          </w:tblCellMar>
         </w:tblPrEx>
         <w:tc>
           <w:tcPr>
@@ -8528,12 +8528,6 @@
             <w:insideH w:val="single" w:color="auto" w:sz="4" w:space="0"/>
             <w:insideV w:val="single" w:color="auto" w:sz="4" w:space="0"/>
           </w:tblBorders>
-          <w:tblCellMar>
-            <w:top w:w="0" w:type="dxa"/>
-            <w:left w:w="108" w:type="dxa"/>
-            <w:bottom w:w="0" w:type="dxa"/>
-            <w:right w:w="108" w:type="dxa"/>
-          </w:tblCellMar>
         </w:tblPrEx>
         <w:tc>
           <w:tcPr>
@@ -10200,12 +10194,6 @@
             <w:insideH w:val="single" w:color="auto" w:sz="4" w:space="0"/>
             <w:insideV w:val="single" w:color="auto" w:sz="4" w:space="0"/>
           </w:tblBorders>
-          <w:tblCellMar>
-            <w:top w:w="0" w:type="dxa"/>
-            <w:left w:w="108" w:type="dxa"/>
-            <w:bottom w:w="0" w:type="dxa"/>
-            <w:right w:w="108" w:type="dxa"/>
-          </w:tblCellMar>
         </w:tblPrEx>
         <w:tc>
           <w:tcPr>
@@ -11695,12 +11683,6 @@
             <w:insideH w:val="single" w:color="auto" w:sz="4" w:space="0"/>
             <w:insideV w:val="single" w:color="auto" w:sz="4" w:space="0"/>
           </w:tblBorders>
-          <w:tblCellMar>
-            <w:top w:w="0" w:type="dxa"/>
-            <w:left w:w="108" w:type="dxa"/>
-            <w:bottom w:w="0" w:type="dxa"/>
-            <w:right w:w="108" w:type="dxa"/>
-          </w:tblCellMar>
         </w:tblPrEx>
         <w:tc>
           <w:tcPr>
@@ -12136,6 +12118,576 @@
         </w:rPr>
         <w:t>9.7. Caso o utilizador deseje voltar para a homepage basta clicar no botão “Voltar”.</w:t>
       </w:r>
+    </w:p>
+    <w:p>
+      <w:pPr>
+        <w:rPr>
+          <w:rFonts w:cstheme="minorHAnsi"/>
+          <w:u w:val="single"/>
+          <w:lang w:val="pt-PT"/>
+        </w:rPr>
+      </w:pPr>
+    </w:p>
+    <w:p>
+      <w:pPr>
+        <w:rPr>
+          <w:rFonts w:cstheme="minorHAnsi"/>
+          <w:u w:val="single"/>
+          <w:lang w:val="pt-PT"/>
+        </w:rPr>
+      </w:pPr>
+    </w:p>
+    <w:p>
+      <w:pPr>
+        <w:rPr>
+          <w:rFonts w:cstheme="minorHAnsi"/>
+          <w:u w:val="single"/>
+          <w:lang w:val="pt-PT"/>
+        </w:rPr>
+      </w:pPr>
+    </w:p>
+    <w:p>
+      <w:pPr>
+        <w:rPr>
+          <w:rFonts w:cstheme="minorHAnsi"/>
+          <w:u w:val="single"/>
+          <w:lang w:val="pt-PT"/>
+        </w:rPr>
+      </w:pPr>
+    </w:p>
+    <w:p>
+      <w:pPr>
+        <w:rPr>
+          <w:rFonts w:cstheme="minorHAnsi"/>
+          <w:u w:val="single"/>
+          <w:lang w:val="pt-PT"/>
+        </w:rPr>
+      </w:pPr>
+    </w:p>
+    <w:p>
+      <w:pPr>
+        <w:rPr>
+          <w:rFonts w:cstheme="minorHAnsi"/>
+          <w:u w:val="single"/>
+          <w:lang w:val="pt-PT"/>
+        </w:rPr>
+      </w:pPr>
+    </w:p>
+    <w:p>
+      <w:pPr>
+        <w:rPr>
+          <w:rFonts w:cstheme="minorHAnsi"/>
+          <w:u w:val="single"/>
+          <w:lang w:val="pt-PT"/>
+        </w:rPr>
+      </w:pPr>
+    </w:p>
+    <w:p>
+      <w:pPr>
+        <w:rPr>
+          <w:rFonts w:cstheme="minorHAnsi"/>
+          <w:u w:val="single"/>
+          <w:lang w:val="pt-PT"/>
+        </w:rPr>
+      </w:pPr>
+    </w:p>
+    <w:p>
+      <w:pPr>
+        <w:rPr>
+          <w:rFonts w:cstheme="minorHAnsi"/>
+          <w:u w:val="single"/>
+          <w:lang w:val="pt-PT"/>
+        </w:rPr>
+      </w:pPr>
+    </w:p>
+    <w:p>
+      <w:pPr>
+        <w:rPr>
+          <w:rFonts w:cstheme="minorHAnsi"/>
+          <w:u w:val="single"/>
+          <w:lang w:val="pt-PT"/>
+        </w:rPr>
+      </w:pPr>
+    </w:p>
+    <w:p>
+      <w:pPr>
+        <w:rPr>
+          <w:rFonts w:cstheme="minorHAnsi"/>
+          <w:u w:val="single"/>
+          <w:lang w:val="pt-PT"/>
+        </w:rPr>
+      </w:pPr>
+    </w:p>
+    <w:tbl>
+      <w:tblPr>
+        <w:tblStyle w:val="13"/>
+        <w:tblW w:w="8522" w:type="dxa"/>
+        <w:tblInd w:w="0" w:type="dxa"/>
+        <w:tblBorders>
+          <w:top w:val="single" w:color="auto" w:sz="4" w:space="0"/>
+          <w:left w:val="single" w:color="auto" w:sz="4" w:space="0"/>
+          <w:bottom w:val="single" w:color="auto" w:sz="4" w:space="0"/>
+          <w:right w:val="single" w:color="auto" w:sz="4" w:space="0"/>
+          <w:insideH w:val="single" w:color="auto" w:sz="4" w:space="0"/>
+          <w:insideV w:val="single" w:color="auto" w:sz="4" w:space="0"/>
+        </w:tblBorders>
+        <w:tblLayout w:type="autofit"/>
+        <w:tblCellMar>
+          <w:top w:w="0" w:type="dxa"/>
+          <w:left w:w="108" w:type="dxa"/>
+          <w:bottom w:w="0" w:type="dxa"/>
+          <w:right w:w="108" w:type="dxa"/>
+        </w:tblCellMar>
+      </w:tblPr>
+      <w:tblGrid>
+        <w:gridCol w:w="8522"/>
+      </w:tblGrid>
+      <w:tr>
+        <w:tblPrEx>
+          <w:tblBorders>
+            <w:top w:val="single" w:color="auto" w:sz="4" w:space="0"/>
+            <w:left w:val="single" w:color="auto" w:sz="4" w:space="0"/>
+            <w:bottom w:val="single" w:color="auto" w:sz="4" w:space="0"/>
+            <w:right w:val="single" w:color="auto" w:sz="4" w:space="0"/>
+            <w:insideH w:val="single" w:color="auto" w:sz="4" w:space="0"/>
+            <w:insideV w:val="single" w:color="auto" w:sz="4" w:space="0"/>
+          </w:tblBorders>
+        </w:tblPrEx>
+        <w:tc>
+          <w:tcPr>
+            <w:tcW w:w="8522" w:type="dxa"/>
+            <w:shd w:val="clear" w:color="auto" w:fill="auto"/>
+          </w:tcPr>
+          <w:p>
+            <w:pPr>
+              <w:rPr>
+                <w:sz w:val="28"/>
+                <w:szCs w:val="28"/>
+                <w:lang w:val="pt-PT"/>
+              </w:rPr>
+            </w:pPr>
+            <w:r>
+              <w:rPr>
+                <w:sz w:val="28"/>
+                <w:szCs w:val="28"/>
+                <w:u w:val="single"/>
+                <w:lang w:val="pt-PT"/>
+              </w:rPr>
+              <w:t>Definição da função ou entidade:</w:t>
+            </w:r>
+          </w:p>
+          <w:p>
+            <w:pPr>
+              <w:rPr>
+                <w:sz w:val="28"/>
+                <w:szCs w:val="28"/>
+                <w:lang w:val="pt-PT"/>
+              </w:rPr>
+            </w:pPr>
+            <w:r>
+              <w:rPr>
+                <w:sz w:val="28"/>
+                <w:szCs w:val="28"/>
+                <w:lang w:val="pt-PT"/>
+              </w:rPr>
+              <w:t>O sistema backoffice vai deixar o utilizador adicionar Avisos/Alertas.</w:t>
+            </w:r>
+          </w:p>
+        </w:tc>
+      </w:tr>
+      <w:tr>
+        <w:tblPrEx>
+          <w:tblBorders>
+            <w:top w:val="single" w:color="auto" w:sz="4" w:space="0"/>
+            <w:left w:val="single" w:color="auto" w:sz="4" w:space="0"/>
+            <w:bottom w:val="single" w:color="auto" w:sz="4" w:space="0"/>
+            <w:right w:val="single" w:color="auto" w:sz="4" w:space="0"/>
+            <w:insideH w:val="single" w:color="auto" w:sz="4" w:space="0"/>
+            <w:insideV w:val="single" w:color="auto" w:sz="4" w:space="0"/>
+          </w:tblBorders>
+          <w:tblCellMar>
+            <w:top w:w="0" w:type="dxa"/>
+            <w:left w:w="108" w:type="dxa"/>
+            <w:bottom w:w="0" w:type="dxa"/>
+            <w:right w:w="108" w:type="dxa"/>
+          </w:tblCellMar>
+        </w:tblPrEx>
+        <w:tc>
+          <w:tcPr>
+            <w:tcW w:w="8522" w:type="dxa"/>
+            <w:shd w:val="clear" w:color="auto" w:fill="auto"/>
+          </w:tcPr>
+          <w:p>
+            <w:pPr>
+              <w:rPr>
+                <w:sz w:val="28"/>
+                <w:szCs w:val="28"/>
+                <w:lang w:val="pt-PT"/>
+              </w:rPr>
+            </w:pPr>
+            <w:r>
+              <w:rPr>
+                <w:sz w:val="28"/>
+                <w:szCs w:val="28"/>
+                <w:u w:val="single"/>
+                <w:lang w:val="pt-PT"/>
+              </w:rPr>
+              <w:t>Descrição dos inputs e de onde eles vêm:</w:t>
+            </w:r>
+          </w:p>
+          <w:p>
+            <w:pPr>
+              <w:rPr>
+                <w:sz w:val="28"/>
+                <w:szCs w:val="28"/>
+                <w:lang w:val="pt-PT"/>
+              </w:rPr>
+            </w:pPr>
+            <w:r>
+              <w:rPr>
+                <w:sz w:val="28"/>
+                <w:szCs w:val="28"/>
+                <w:lang w:val="pt-PT"/>
+              </w:rPr>
+              <w:t>Aviso/Alerta-&gt;input do administrador.</w:t>
+            </w:r>
+          </w:p>
+          <w:p>
+            <w:pPr>
+              <w:rPr>
+                <w:sz w:val="28"/>
+                <w:szCs w:val="28"/>
+                <w:lang w:val="pt-PT"/>
+              </w:rPr>
+            </w:pPr>
+            <w:r>
+              <w:rPr>
+                <w:sz w:val="28"/>
+                <w:szCs w:val="28"/>
+                <w:lang w:val="pt-PT"/>
+              </w:rPr>
+              <w:t>Prioridade-&gt;input do administrador.</w:t>
+            </w:r>
+          </w:p>
+        </w:tc>
+      </w:tr>
+      <w:tr>
+        <w:tblPrEx>
+          <w:tblBorders>
+            <w:top w:val="single" w:color="auto" w:sz="4" w:space="0"/>
+            <w:left w:val="single" w:color="auto" w:sz="4" w:space="0"/>
+            <w:bottom w:val="single" w:color="auto" w:sz="4" w:space="0"/>
+            <w:right w:val="single" w:color="auto" w:sz="4" w:space="0"/>
+            <w:insideH w:val="single" w:color="auto" w:sz="4" w:space="0"/>
+            <w:insideV w:val="single" w:color="auto" w:sz="4" w:space="0"/>
+          </w:tblBorders>
+          <w:tblCellMar>
+            <w:top w:w="0" w:type="dxa"/>
+            <w:left w:w="108" w:type="dxa"/>
+            <w:bottom w:w="0" w:type="dxa"/>
+            <w:right w:w="108" w:type="dxa"/>
+          </w:tblCellMar>
+        </w:tblPrEx>
+        <w:tc>
+          <w:tcPr>
+            <w:tcW w:w="8522" w:type="dxa"/>
+            <w:shd w:val="clear" w:color="auto" w:fill="auto"/>
+          </w:tcPr>
+          <w:p>
+            <w:pPr>
+              <w:rPr>
+                <w:sz w:val="28"/>
+                <w:szCs w:val="28"/>
+                <w:u w:val="single"/>
+                <w:lang w:val="pt-PT"/>
+              </w:rPr>
+            </w:pPr>
+            <w:r>
+              <w:rPr>
+                <w:sz w:val="28"/>
+                <w:szCs w:val="28"/>
+                <w:u w:val="single"/>
+                <w:lang w:val="pt-PT"/>
+              </w:rPr>
+              <w:t>Descrição dos outputs e para onde vão:</w:t>
+            </w:r>
+          </w:p>
+          <w:p>
+            <w:pPr>
+              <w:rPr>
+                <w:sz w:val="28"/>
+                <w:szCs w:val="28"/>
+                <w:lang w:val="pt-PT"/>
+              </w:rPr>
+            </w:pPr>
+            <w:r>
+              <w:rPr>
+                <w:sz w:val="28"/>
+                <w:szCs w:val="28"/>
+                <w:lang w:val="pt-PT"/>
+              </w:rPr>
+              <w:t>Aviso/Alerta-&gt;base de dados.</w:t>
+            </w:r>
+          </w:p>
+          <w:p>
+            <w:pPr>
+              <w:rPr>
+                <w:sz w:val="28"/>
+                <w:szCs w:val="28"/>
+                <w:lang w:val="pt-PT"/>
+              </w:rPr>
+            </w:pPr>
+            <w:r>
+              <w:rPr>
+                <w:sz w:val="28"/>
+                <w:szCs w:val="28"/>
+                <w:lang w:val="pt-PT"/>
+              </w:rPr>
+              <w:t>Prioridade-&gt;base de dados.</w:t>
+            </w:r>
+          </w:p>
+        </w:tc>
+      </w:tr>
+      <w:tr>
+        <w:tblPrEx>
+          <w:tblBorders>
+            <w:top w:val="single" w:color="auto" w:sz="4" w:space="0"/>
+            <w:left w:val="single" w:color="auto" w:sz="4" w:space="0"/>
+            <w:bottom w:val="single" w:color="auto" w:sz="4" w:space="0"/>
+            <w:right w:val="single" w:color="auto" w:sz="4" w:space="0"/>
+            <w:insideH w:val="single" w:color="auto" w:sz="4" w:space="0"/>
+            <w:insideV w:val="single" w:color="auto" w:sz="4" w:space="0"/>
+          </w:tblBorders>
+          <w:tblCellMar>
+            <w:top w:w="0" w:type="dxa"/>
+            <w:left w:w="108" w:type="dxa"/>
+            <w:bottom w:w="0" w:type="dxa"/>
+            <w:right w:w="108" w:type="dxa"/>
+          </w:tblCellMar>
+        </w:tblPrEx>
+        <w:tc>
+          <w:tcPr>
+            <w:tcW w:w="8522" w:type="dxa"/>
+            <w:shd w:val="clear" w:color="auto" w:fill="auto"/>
+          </w:tcPr>
+          <w:p>
+            <w:pPr>
+              <w:rPr>
+                <w:sz w:val="28"/>
+                <w:szCs w:val="28"/>
+                <w:lang w:val="pt-PT"/>
+              </w:rPr>
+            </w:pPr>
+            <w:r>
+              <w:rPr>
+                <w:sz w:val="28"/>
+                <w:szCs w:val="28"/>
+                <w:u w:val="single"/>
+                <w:lang w:val="pt-PT"/>
+              </w:rPr>
+              <w:t>Informação sobre a informação necessária para a computação e outras entidades usadas:</w:t>
+            </w:r>
+          </w:p>
+          <w:p>
+            <w:pPr>
+              <w:rPr>
+                <w:sz w:val="28"/>
+                <w:szCs w:val="28"/>
+                <w:lang w:val="pt-PT"/>
+              </w:rPr>
+            </w:pPr>
+            <w:r>
+              <w:rPr>
+                <w:sz w:val="28"/>
+                <w:szCs w:val="28"/>
+                <w:lang w:val="pt-PT"/>
+              </w:rPr>
+              <w:t>Gerir Avisos/Alertas.</w:t>
+            </w:r>
+          </w:p>
+        </w:tc>
+      </w:tr>
+      <w:tr>
+        <w:tblPrEx>
+          <w:tblBorders>
+            <w:top w:val="single" w:color="auto" w:sz="4" w:space="0"/>
+            <w:left w:val="single" w:color="auto" w:sz="4" w:space="0"/>
+            <w:bottom w:val="single" w:color="auto" w:sz="4" w:space="0"/>
+            <w:right w:val="single" w:color="auto" w:sz="4" w:space="0"/>
+            <w:insideH w:val="single" w:color="auto" w:sz="4" w:space="0"/>
+            <w:insideV w:val="single" w:color="auto" w:sz="4" w:space="0"/>
+          </w:tblBorders>
+          <w:tblCellMar>
+            <w:top w:w="0" w:type="dxa"/>
+            <w:left w:w="108" w:type="dxa"/>
+            <w:bottom w:w="0" w:type="dxa"/>
+            <w:right w:w="108" w:type="dxa"/>
+          </w:tblCellMar>
+        </w:tblPrEx>
+        <w:tc>
+          <w:tcPr>
+            <w:tcW w:w="8522" w:type="dxa"/>
+            <w:shd w:val="clear" w:color="auto" w:fill="auto"/>
+          </w:tcPr>
+          <w:p>
+            <w:pPr>
+              <w:rPr>
+                <w:sz w:val="28"/>
+                <w:szCs w:val="28"/>
+                <w:lang w:val="pt-PT"/>
+              </w:rPr>
+            </w:pPr>
+            <w:r>
+              <w:rPr>
+                <w:sz w:val="28"/>
+                <w:szCs w:val="28"/>
+                <w:u w:val="single"/>
+                <w:lang w:val="pt-PT"/>
+              </w:rPr>
+              <w:t>Descrição da ação a ser feita:</w:t>
+            </w:r>
+          </w:p>
+          <w:p>
+            <w:pPr>
+              <w:rPr>
+                <w:sz w:val="28"/>
+                <w:szCs w:val="28"/>
+                <w:lang w:val="pt-PT"/>
+              </w:rPr>
+            </w:pPr>
+            <w:r>
+              <w:rPr>
+                <w:sz w:val="28"/>
+                <w:szCs w:val="28"/>
+                <w:lang w:val="pt-PT"/>
+              </w:rPr>
+              <w:t>Inserir Aviso/Alerta.</w:t>
+            </w:r>
+          </w:p>
+        </w:tc>
+      </w:tr>
+      <w:tr>
+        <w:tblPrEx>
+          <w:tblBorders>
+            <w:top w:val="single" w:color="auto" w:sz="4" w:space="0"/>
+            <w:left w:val="single" w:color="auto" w:sz="4" w:space="0"/>
+            <w:bottom w:val="single" w:color="auto" w:sz="4" w:space="0"/>
+            <w:right w:val="single" w:color="auto" w:sz="4" w:space="0"/>
+            <w:insideH w:val="single" w:color="auto" w:sz="4" w:space="0"/>
+            <w:insideV w:val="single" w:color="auto" w:sz="4" w:space="0"/>
+          </w:tblBorders>
+        </w:tblPrEx>
+        <w:tc>
+          <w:tcPr>
+            <w:tcW w:w="8522" w:type="dxa"/>
+            <w:shd w:val="clear" w:color="auto" w:fill="auto"/>
+          </w:tcPr>
+          <w:p>
+            <w:pPr>
+              <w:rPr>
+                <w:sz w:val="28"/>
+                <w:szCs w:val="28"/>
+                <w:u w:val="single"/>
+                <w:lang w:val="pt-PT"/>
+              </w:rPr>
+            </w:pPr>
+            <w:r>
+              <w:rPr>
+                <w:sz w:val="28"/>
+                <w:szCs w:val="28"/>
+                <w:u w:val="single"/>
+                <w:lang w:val="pt-PT"/>
+              </w:rPr>
+              <w:t>Condições Pré e Pós:</w:t>
+            </w:r>
+          </w:p>
+          <w:p>
+            <w:pPr>
+              <w:rPr>
+                <w:sz w:val="28"/>
+                <w:szCs w:val="28"/>
+                <w:lang w:val="pt-PT"/>
+              </w:rPr>
+            </w:pPr>
+            <w:r>
+              <w:rPr>
+                <w:sz w:val="28"/>
+                <w:szCs w:val="28"/>
+                <w:lang w:val="pt-PT"/>
+              </w:rPr>
+              <w:t>Nenhum.</w:t>
+            </w:r>
+          </w:p>
+        </w:tc>
+      </w:tr>
+      <w:tr>
+        <w:tblPrEx>
+          <w:tblBorders>
+            <w:top w:val="single" w:color="auto" w:sz="4" w:space="0"/>
+            <w:left w:val="single" w:color="auto" w:sz="4" w:space="0"/>
+            <w:bottom w:val="single" w:color="auto" w:sz="4" w:space="0"/>
+            <w:right w:val="single" w:color="auto" w:sz="4" w:space="0"/>
+            <w:insideH w:val="single" w:color="auto" w:sz="4" w:space="0"/>
+            <w:insideV w:val="single" w:color="auto" w:sz="4" w:space="0"/>
+          </w:tblBorders>
+          <w:tblCellMar>
+            <w:top w:w="0" w:type="dxa"/>
+            <w:left w:w="108" w:type="dxa"/>
+            <w:bottom w:w="0" w:type="dxa"/>
+            <w:right w:w="108" w:type="dxa"/>
+          </w:tblCellMar>
+        </w:tblPrEx>
+        <w:tc>
+          <w:tcPr>
+            <w:tcW w:w="8522" w:type="dxa"/>
+            <w:shd w:val="clear" w:color="auto" w:fill="auto"/>
+          </w:tcPr>
+          <w:p>
+            <w:pPr>
+              <w:rPr>
+                <w:sz w:val="28"/>
+                <w:szCs w:val="28"/>
+                <w:lang w:val="pt-PT"/>
+              </w:rPr>
+            </w:pPr>
+            <w:r>
+              <w:rPr>
+                <w:sz w:val="28"/>
+                <w:szCs w:val="28"/>
+                <w:u w:val="single"/>
+                <w:lang w:val="pt-PT"/>
+              </w:rPr>
+              <w:t>Efeitos secundários:</w:t>
+            </w:r>
+          </w:p>
+          <w:p>
+            <w:pPr>
+              <w:rPr>
+                <w:sz w:val="28"/>
+                <w:szCs w:val="28"/>
+                <w:lang w:val="pt-PT"/>
+              </w:rPr>
+            </w:pPr>
+            <w:r>
+              <w:rPr>
+                <w:sz w:val="28"/>
+                <w:szCs w:val="28"/>
+                <w:lang w:val="pt-PT"/>
+              </w:rPr>
+              <w:t>Nenhum.</w:t>
+            </w:r>
+          </w:p>
+        </w:tc>
+      </w:tr>
+    </w:tbl>
+    <w:p>
+      <w:pPr>
+        <w:rPr>
+          <w:rFonts w:cstheme="minorHAnsi"/>
+          <w:u w:val="single"/>
+          <w:lang w:val="pt-PT"/>
+        </w:rPr>
+      </w:pPr>
     </w:p>
     <w:p>
       <w:pPr>
@@ -12314,7 +12866,7 @@
                 <w:szCs w:val="28"/>
                 <w:lang w:val="pt-PT"/>
               </w:rPr>
-              <w:t>O sistema backoffice vai deixar o utilizador adicionar Avisos/Alertas.</w:t>
+              <w:t>O sistema backoffice vai deixar o utilizador alterar/remover Avisos/Alertas.</w:t>
             </w:r>
           </w:p>
         </w:tc>
@@ -12373,24 +12925,24 @@
                 <w:szCs w:val="28"/>
                 <w:lang w:val="pt-PT"/>
               </w:rPr>
-              <w:t>Aviso/Alerta-&gt;input do administrador.</w:t>
-            </w:r>
-          </w:p>
-          <w:p>
-            <w:pPr>
-              <w:rPr>
-                <w:sz w:val="28"/>
-                <w:szCs w:val="28"/>
-                <w:lang w:val="pt-PT"/>
-              </w:rPr>
-            </w:pPr>
-            <w:r>
-              <w:rPr>
-                <w:sz w:val="28"/>
-                <w:szCs w:val="28"/>
-                <w:lang w:val="pt-PT"/>
-              </w:rPr>
-              <w:t>Prioridade-&gt;input do administrador.</w:t>
+              <w:t>Novo Aviso/Alerta-&gt;input do administrador.</w:t>
+            </w:r>
+          </w:p>
+          <w:p>
+            <w:pPr>
+              <w:rPr>
+                <w:sz w:val="28"/>
+                <w:szCs w:val="28"/>
+                <w:lang w:val="pt-PT"/>
+              </w:rPr>
+            </w:pPr>
+            <w:r>
+              <w:rPr>
+                <w:sz w:val="28"/>
+                <w:szCs w:val="28"/>
+                <w:lang w:val="pt-PT"/>
+              </w:rPr>
+              <w:t>Nova Prioridade-&gt;input do administrador.</w:t>
             </w:r>
           </w:p>
         </w:tc>
@@ -12450,24 +13002,24 @@
                 <w:szCs w:val="28"/>
                 <w:lang w:val="pt-PT"/>
               </w:rPr>
-              <w:t>Aviso/Alerta-&gt;base de dados.</w:t>
-            </w:r>
-          </w:p>
-          <w:p>
-            <w:pPr>
-              <w:rPr>
-                <w:sz w:val="28"/>
-                <w:szCs w:val="28"/>
-                <w:lang w:val="pt-PT"/>
-              </w:rPr>
-            </w:pPr>
-            <w:r>
-              <w:rPr>
-                <w:sz w:val="28"/>
-                <w:szCs w:val="28"/>
-                <w:lang w:val="pt-PT"/>
-              </w:rPr>
-              <w:t>Prioridade-&gt;base de dados.</w:t>
+              <w:t>Novo Aviso/Alerta-&gt;base de dados.</w:t>
+            </w:r>
+          </w:p>
+          <w:p>
+            <w:pPr>
+              <w:rPr>
+                <w:sz w:val="28"/>
+                <w:szCs w:val="28"/>
+                <w:lang w:val="pt-PT"/>
+              </w:rPr>
+            </w:pPr>
+            <w:r>
+              <w:rPr>
+                <w:sz w:val="28"/>
+                <w:szCs w:val="28"/>
+                <w:lang w:val="pt-PT"/>
+              </w:rPr>
+              <w:t>Nova Prioridade-&gt;base de dados.</w:t>
             </w:r>
           </w:p>
         </w:tc>
@@ -12585,7 +13137,7 @@
                 <w:szCs w:val="28"/>
                 <w:lang w:val="pt-PT"/>
               </w:rPr>
-              <w:t>Inserir Aviso/Alerta.</w:t>
+              <w:t>Alterar/Remover Aviso/Alerta.</w:t>
             </w:r>
           </w:p>
         </w:tc>
@@ -12732,7 +13284,8 @@
       <w:pPr>
         <w:rPr>
           <w:rFonts w:cstheme="minorHAnsi"/>
-          <w:u w:val="single"/>
+          <w:sz w:val="28"/>
+          <w:szCs w:val="28"/>
           <w:lang w:val="pt-PT"/>
         </w:rPr>
       </w:pPr>
@@ -12741,7 +13294,8 @@
       <w:pPr>
         <w:rPr>
           <w:rFonts w:cstheme="minorHAnsi"/>
-          <w:u w:val="single"/>
+          <w:sz w:val="28"/>
+          <w:szCs w:val="28"/>
           <w:lang w:val="pt-PT"/>
         </w:rPr>
       </w:pPr>
@@ -12750,7 +13304,8 @@
       <w:pPr>
         <w:rPr>
           <w:rFonts w:cstheme="minorHAnsi"/>
-          <w:u w:val="single"/>
+          <w:sz w:val="28"/>
+          <w:szCs w:val="28"/>
           <w:lang w:val="pt-PT"/>
         </w:rPr>
       </w:pPr>
@@ -12759,7 +13314,8 @@
       <w:pPr>
         <w:rPr>
           <w:rFonts w:cstheme="minorHAnsi"/>
-          <w:u w:val="single"/>
+          <w:sz w:val="28"/>
+          <w:szCs w:val="28"/>
           <w:lang w:val="pt-PT"/>
         </w:rPr>
       </w:pPr>
@@ -12768,7 +13324,8 @@
       <w:pPr>
         <w:rPr>
           <w:rFonts w:cstheme="minorHAnsi"/>
-          <w:u w:val="single"/>
+          <w:sz w:val="28"/>
+          <w:szCs w:val="28"/>
           <w:lang w:val="pt-PT"/>
         </w:rPr>
       </w:pPr>
@@ -12777,7 +13334,8 @@
       <w:pPr>
         <w:rPr>
           <w:rFonts w:cstheme="minorHAnsi"/>
-          <w:u w:val="single"/>
+          <w:sz w:val="28"/>
+          <w:szCs w:val="28"/>
           <w:lang w:val="pt-PT"/>
         </w:rPr>
       </w:pPr>
@@ -12786,7 +13344,8 @@
       <w:pPr>
         <w:rPr>
           <w:rFonts w:cstheme="minorHAnsi"/>
-          <w:u w:val="single"/>
+          <w:sz w:val="28"/>
+          <w:szCs w:val="28"/>
           <w:lang w:val="pt-PT"/>
         </w:rPr>
       </w:pPr>
@@ -12795,28 +13354,96 @@
       <w:pPr>
         <w:rPr>
           <w:rFonts w:cstheme="minorHAnsi"/>
-          <w:u w:val="single"/>
-          <w:lang w:val="pt-PT"/>
-        </w:rPr>
-      </w:pPr>
-    </w:p>
-    <w:p>
-      <w:pPr>
+          <w:sz w:val="28"/>
+          <w:szCs w:val="28"/>
+          <w:lang w:val="pt-PT"/>
+        </w:rPr>
+      </w:pPr>
+      <w:r>
         <w:rPr>
           <w:rFonts w:cstheme="minorHAnsi"/>
-          <w:u w:val="single"/>
-          <w:lang w:val="pt-PT"/>
-        </w:rPr>
-      </w:pPr>
+          <w:sz w:val="28"/>
+          <w:szCs w:val="28"/>
+          <w:lang w:val="pt-PT"/>
+        </w:rPr>
+        <w:t>10.</w:t>
+      </w:r>
     </w:p>
     <w:p>
       <w:pPr>
         <w:rPr>
           <w:rFonts w:cstheme="minorHAnsi"/>
-          <w:u w:val="single"/>
-          <w:lang w:val="pt-PT"/>
-        </w:rPr>
-      </w:pPr>
+          <w:sz w:val="28"/>
+          <w:szCs w:val="28"/>
+          <w:lang w:val="pt-PT"/>
+        </w:rPr>
+      </w:pPr>
+      <w:r>
+        <w:rPr>
+          <w:rFonts w:cstheme="minorHAnsi"/>
+          <w:sz w:val="28"/>
+          <w:szCs w:val="28"/>
+          <w:lang w:val="pt-PT"/>
+        </w:rPr>
+        <w:t xml:space="preserve">10.1. O utilizador irá escolher a opção “Gestão de Relatórios de Atividade”. </w:t>
+      </w:r>
+    </w:p>
+    <w:p>
+      <w:pPr>
+        <w:rPr>
+          <w:rFonts w:cstheme="minorHAnsi"/>
+          <w:sz w:val="28"/>
+          <w:szCs w:val="28"/>
+          <w:lang w:val="pt-PT"/>
+        </w:rPr>
+      </w:pPr>
+      <w:r>
+        <w:rPr>
+          <w:rFonts w:cstheme="minorHAnsi"/>
+          <w:sz w:val="28"/>
+          <w:szCs w:val="28"/>
+          <w:lang w:val="pt-PT"/>
+        </w:rPr>
+        <w:t xml:space="preserve">10.2. O sistema deve mostrar uma página com os campos: “Procurar por Data”, uma lista com os nomes dos funcionários pesquisado nessa data e um botão “Voltar”. </w:t>
+      </w:r>
+    </w:p>
+    <w:p>
+      <w:pPr>
+        <w:rPr>
+          <w:rFonts w:cstheme="minorHAnsi"/>
+          <w:sz w:val="28"/>
+          <w:szCs w:val="28"/>
+          <w:lang w:val="pt-PT"/>
+        </w:rPr>
+      </w:pPr>
+      <w:r>
+        <w:rPr>
+          <w:rFonts w:cstheme="minorHAnsi"/>
+          <w:sz w:val="28"/>
+          <w:szCs w:val="28"/>
+          <w:lang w:val="pt-PT"/>
+        </w:rPr>
+        <w:t xml:space="preserve">10.3. Caso o utilizador queira consultar um dado relatório, basta pesquisar por uma data e selecionar o nome do funcionário. Ao selecionar o nome do funcionário irá abrir uma página com o relatório desse dia, desse funcionário e um botão “Voltar”, que ao ser clicado irá voltar para a página “Gestão de relatórios”. </w:t>
+      </w:r>
+    </w:p>
+    <w:p>
+      <w:pPr>
+        <w:rPr>
+          <w:rFonts w:cstheme="minorHAnsi"/>
+          <w:sz w:val="28"/>
+          <w:szCs w:val="28"/>
+          <w:lang w:val="pt-PT"/>
+        </w:rPr>
+      </w:pPr>
+      <w:r>
+        <w:rPr>
+          <w:rFonts w:cstheme="minorHAnsi"/>
+          <w:sz w:val="28"/>
+          <w:szCs w:val="28"/>
+          <w:lang w:val="pt-PT"/>
+        </w:rPr>
+        <w:t>10.4. Caso o utilizador deseje voltar à homepage irá clicar no botão “Voltar”.</w:t>
+      </w:r>
     </w:p>
     <w:tbl>
       <w:tblPr>
@@ -12866,6 +13493,7 @@
           </w:tcPr>
           <w:p>
             <w:pPr>
+              <w:spacing w:line="240" w:lineRule="auto"/>
               <w:rPr>
                 <w:sz w:val="28"/>
                 <w:szCs w:val="28"/>
@@ -12884,19 +13512,20 @@
           </w:p>
           <w:p>
             <w:pPr>
-              <w:rPr>
-                <w:sz w:val="28"/>
-                <w:szCs w:val="28"/>
-                <w:lang w:val="pt-PT"/>
-              </w:rPr>
-            </w:pPr>
-            <w:r>
-              <w:rPr>
-                <w:sz w:val="28"/>
-                <w:szCs w:val="28"/>
-                <w:lang w:val="pt-PT"/>
-              </w:rPr>
-              <w:t>O sistema backoffice vai deixar o utilizador alterar/remover Avisos/Alertas.</w:t>
+              <w:spacing w:line="240" w:lineRule="auto"/>
+              <w:rPr>
+                <w:sz w:val="28"/>
+                <w:szCs w:val="28"/>
+                <w:lang w:val="pt-PT"/>
+              </w:rPr>
+            </w:pPr>
+            <w:r>
+              <w:rPr>
+                <w:sz w:val="28"/>
+                <w:szCs w:val="28"/>
+                <w:lang w:val="pt-PT"/>
+              </w:rPr>
+              <w:t>O sistema backoffice vai deixar o utilizador gerir os relatórios de atividade.</w:t>
             </w:r>
           </w:p>
         </w:tc>
@@ -12925,6 +13554,7 @@
           </w:tcPr>
           <w:p>
             <w:pPr>
+              <w:spacing w:line="240" w:lineRule="auto"/>
               <w:rPr>
                 <w:sz w:val="28"/>
                 <w:szCs w:val="28"/>
@@ -12943,36 +13573,38 @@
           </w:p>
           <w:p>
             <w:pPr>
-              <w:rPr>
-                <w:sz w:val="28"/>
-                <w:szCs w:val="28"/>
-                <w:lang w:val="pt-PT"/>
-              </w:rPr>
-            </w:pPr>
-            <w:r>
-              <w:rPr>
-                <w:sz w:val="28"/>
-                <w:szCs w:val="28"/>
-                <w:lang w:val="pt-PT"/>
-              </w:rPr>
-              <w:t>Novo Aviso/Alerta-&gt;input do administrador.</w:t>
-            </w:r>
-          </w:p>
-          <w:p>
-            <w:pPr>
-              <w:rPr>
-                <w:sz w:val="28"/>
-                <w:szCs w:val="28"/>
-                <w:lang w:val="pt-PT"/>
-              </w:rPr>
-            </w:pPr>
-            <w:r>
-              <w:rPr>
-                <w:sz w:val="28"/>
-                <w:szCs w:val="28"/>
-                <w:lang w:val="pt-PT"/>
-              </w:rPr>
-              <w:t>Nova Prioridade-&gt;input do administrador.</w:t>
+              <w:spacing w:line="240" w:lineRule="auto"/>
+              <w:rPr>
+                <w:sz w:val="28"/>
+                <w:szCs w:val="28"/>
+                <w:lang w:val="pt-PT"/>
+              </w:rPr>
+            </w:pPr>
+            <w:r>
+              <w:rPr>
+                <w:sz w:val="28"/>
+                <w:szCs w:val="28"/>
+                <w:lang w:val="pt-PT"/>
+              </w:rPr>
+              <w:t>Data-&gt;input do administrador.</w:t>
+            </w:r>
+          </w:p>
+          <w:p>
+            <w:pPr>
+              <w:spacing w:line="240" w:lineRule="auto"/>
+              <w:rPr>
+                <w:sz w:val="28"/>
+                <w:szCs w:val="28"/>
+                <w:lang w:val="pt-PT"/>
+              </w:rPr>
+            </w:pPr>
+            <w:r>
+              <w:rPr>
+                <w:sz w:val="28"/>
+                <w:szCs w:val="28"/>
+                <w:lang w:val="pt-PT"/>
+              </w:rPr>
+              <w:t>Funcionário-&gt; input do administrador.</w:t>
             </w:r>
           </w:p>
         </w:tc>
@@ -13001,6 +13633,7 @@
           </w:tcPr>
           <w:p>
             <w:pPr>
+              <w:spacing w:line="240" w:lineRule="auto"/>
               <w:rPr>
                 <w:sz w:val="28"/>
                 <w:szCs w:val="28"/>
@@ -13020,36 +13653,20 @@
           </w:p>
           <w:p>
             <w:pPr>
-              <w:rPr>
-                <w:sz w:val="28"/>
-                <w:szCs w:val="28"/>
-                <w:lang w:val="pt-PT"/>
-              </w:rPr>
-            </w:pPr>
-            <w:r>
-              <w:rPr>
-                <w:sz w:val="28"/>
-                <w:szCs w:val="28"/>
-                <w:lang w:val="pt-PT"/>
-              </w:rPr>
-              <w:t>Novo Aviso/Alerta-&gt;base de dados.</w:t>
-            </w:r>
-          </w:p>
-          <w:p>
-            <w:pPr>
-              <w:rPr>
-                <w:sz w:val="28"/>
-                <w:szCs w:val="28"/>
-                <w:lang w:val="pt-PT"/>
-              </w:rPr>
-            </w:pPr>
-            <w:r>
-              <w:rPr>
-                <w:sz w:val="28"/>
-                <w:szCs w:val="28"/>
-                <w:lang w:val="pt-PT"/>
-              </w:rPr>
-              <w:t>Nova Prioridade-&gt;base de dados.</w:t>
+              <w:spacing w:line="240" w:lineRule="auto"/>
+              <w:rPr>
+                <w:sz w:val="28"/>
+                <w:szCs w:val="28"/>
+                <w:lang w:val="pt-PT"/>
+              </w:rPr>
+            </w:pPr>
+            <w:r>
+              <w:rPr>
+                <w:sz w:val="28"/>
+                <w:szCs w:val="28"/>
+                <w:lang w:val="pt-PT"/>
+              </w:rPr>
+              <w:t>Relatório-&gt;output no ecrã.</w:t>
             </w:r>
           </w:p>
         </w:tc>
@@ -13078,6 +13695,7 @@
           </w:tcPr>
           <w:p>
             <w:pPr>
+              <w:spacing w:line="240" w:lineRule="auto"/>
               <w:rPr>
                 <w:sz w:val="28"/>
                 <w:szCs w:val="28"/>
@@ -13096,19 +13714,20 @@
           </w:p>
           <w:p>
             <w:pPr>
-              <w:rPr>
-                <w:sz w:val="28"/>
-                <w:szCs w:val="28"/>
-                <w:lang w:val="pt-PT"/>
-              </w:rPr>
-            </w:pPr>
-            <w:r>
-              <w:rPr>
-                <w:sz w:val="28"/>
-                <w:szCs w:val="28"/>
-                <w:lang w:val="pt-PT"/>
-              </w:rPr>
-              <w:t>Gerir Avisos/Alertas.</w:t>
+              <w:spacing w:line="240" w:lineRule="auto"/>
+              <w:rPr>
+                <w:sz w:val="28"/>
+                <w:szCs w:val="28"/>
+                <w:lang w:val="pt-PT"/>
+              </w:rPr>
+            </w:pPr>
+            <w:r>
+              <w:rPr>
+                <w:sz w:val="28"/>
+                <w:szCs w:val="28"/>
+                <w:lang w:val="pt-PT"/>
+              </w:rPr>
+              <w:t>Gerir Relatórios.</w:t>
             </w:r>
           </w:p>
         </w:tc>
@@ -13137,6 +13756,7 @@
           </w:tcPr>
           <w:p>
             <w:pPr>
+              <w:spacing w:line="240" w:lineRule="auto"/>
               <w:rPr>
                 <w:sz w:val="28"/>
                 <w:szCs w:val="28"/>
@@ -13155,19 +13775,20 @@
           </w:p>
           <w:p>
             <w:pPr>
-              <w:rPr>
-                <w:sz w:val="28"/>
-                <w:szCs w:val="28"/>
-                <w:lang w:val="pt-PT"/>
-              </w:rPr>
-            </w:pPr>
-            <w:r>
-              <w:rPr>
-                <w:sz w:val="28"/>
-                <w:szCs w:val="28"/>
-                <w:lang w:val="pt-PT"/>
-              </w:rPr>
-              <w:t>Alterar/Remover Aviso/Alerta.</w:t>
+              <w:spacing w:line="240" w:lineRule="auto"/>
+              <w:rPr>
+                <w:sz w:val="28"/>
+                <w:szCs w:val="28"/>
+                <w:lang w:val="pt-PT"/>
+              </w:rPr>
+            </w:pPr>
+            <w:r>
+              <w:rPr>
+                <w:sz w:val="28"/>
+                <w:szCs w:val="28"/>
+                <w:lang w:val="pt-PT"/>
+              </w:rPr>
+              <w:t>Gerir Relatórios.</w:t>
             </w:r>
           </w:p>
         </w:tc>
@@ -13196,6 +13817,7 @@
           </w:tcPr>
           <w:p>
             <w:pPr>
+              <w:spacing w:line="240" w:lineRule="auto"/>
               <w:rPr>
                 <w:sz w:val="28"/>
                 <w:szCs w:val="28"/>
@@ -13215,6 +13837,7 @@
           </w:p>
           <w:p>
             <w:pPr>
+              <w:spacing w:line="240" w:lineRule="auto"/>
               <w:rPr>
                 <w:sz w:val="28"/>
                 <w:szCs w:val="28"/>
@@ -13256,6 +13879,7 @@
           </w:tcPr>
           <w:p>
             <w:pPr>
+              <w:spacing w:line="240" w:lineRule="auto"/>
               <w:rPr>
                 <w:sz w:val="28"/>
                 <w:szCs w:val="28"/>
@@ -13274,6 +13898,7 @@
           </w:p>
           <w:p>
             <w:pPr>
+              <w:spacing w:line="240" w:lineRule="auto"/>
               <w:rPr>
                 <w:sz w:val="28"/>
                 <w:szCs w:val="28"/>
@@ -13296,19 +13921,20 @@
       <w:pPr>
         <w:rPr>
           <w:rFonts w:cstheme="minorHAnsi"/>
-          <w:u w:val="single"/>
-          <w:lang w:val="pt-PT"/>
-        </w:rPr>
-      </w:pPr>
-    </w:p>
-    <w:p>
-      <w:pPr>
+          <w:sz w:val="28"/>
+          <w:szCs w:val="28"/>
+          <w:lang w:val="pt-PT"/>
+        </w:rPr>
+      </w:pPr>
+      <w:r>
         <w:rPr>
           <w:rFonts w:cstheme="minorHAnsi"/>
-          <w:u w:val="single"/>
-          <w:lang w:val="pt-PT"/>
-        </w:rPr>
-      </w:pPr>
+          <w:sz w:val="28"/>
+          <w:szCs w:val="28"/>
+          <w:lang w:val="pt-PT"/>
+        </w:rPr>
+        <w:t>11.</w:t>
+      </w:r>
     </w:p>
     <w:p>
       <w:pPr>
@@ -13319,16 +13945,15 @@
           <w:lang w:val="pt-PT"/>
         </w:rPr>
       </w:pPr>
-    </w:p>
-    <w:p>
-      <w:pPr>
+      <w:r>
         <w:rPr>
           <w:rFonts w:cstheme="minorHAnsi"/>
           <w:sz w:val="28"/>
           <w:szCs w:val="28"/>
           <w:lang w:val="pt-PT"/>
         </w:rPr>
-      </w:pPr>
+        <w:t xml:space="preserve">11.1. O utilizador irá escolher a opção “Gestão de Relatórios da Plataforma”. </w:t>
+      </w:r>
     </w:p>
     <w:p>
       <w:pPr>
@@ -13339,16 +13964,15 @@
           <w:lang w:val="pt-PT"/>
         </w:rPr>
       </w:pPr>
-    </w:p>
-    <w:p>
-      <w:pPr>
+      <w:r>
         <w:rPr>
           <w:rFonts w:cstheme="minorHAnsi"/>
           <w:sz w:val="28"/>
           <w:szCs w:val="28"/>
           <w:lang w:val="pt-PT"/>
         </w:rPr>
-      </w:pPr>
+        <w:t xml:space="preserve">11.2. O sistema deve mostrar uma página com lista de opções “Tempo de intervalo”, com as opções: “ultima semana”, “ultimo mês”, “ultimo seis meses”, “ultimo ano” e “Desde sempre”. Ao selecionar uma dessas opções irá aparecer uma lista com os relatórios respetivos desse intervalo de tempo. Irá também ter dois botões “Adicionar Novo Relatório” e “Voltar”. </w:t>
+      </w:r>
     </w:p>
     <w:p>
       <w:pPr>
@@ -13359,16 +13983,15 @@
           <w:lang w:val="pt-PT"/>
         </w:rPr>
       </w:pPr>
-    </w:p>
-    <w:p>
-      <w:pPr>
+      <w:r>
         <w:rPr>
           <w:rFonts w:cstheme="minorHAnsi"/>
           <w:sz w:val="28"/>
           <w:szCs w:val="28"/>
           <w:lang w:val="pt-PT"/>
         </w:rPr>
-      </w:pPr>
+        <w:t xml:space="preserve">11.3. Caso o utilizador deseje consultar um relatório irá escolher uma das opções de “Tempo de intervalo” e clicar num relatório da lista que irá aparecer. </w:t>
+      </w:r>
     </w:p>
     <w:p>
       <w:pPr>
@@ -13379,82 +14002,82 @@
           <w:lang w:val="pt-PT"/>
         </w:rPr>
       </w:pPr>
-    </w:p>
-    <w:p>
-      <w:pPr>
+      <w:r>
         <w:rPr>
           <w:rFonts w:cstheme="minorHAnsi"/>
           <w:sz w:val="28"/>
           <w:szCs w:val="28"/>
           <w:lang w:val="pt-PT"/>
         </w:rPr>
-      </w:pPr>
-      <w:r>
+        <w:t xml:space="preserve">11.4. Caso o utilizador queira adicionar um novo relatório irá clicar no botão “Adicionar Novo Relatório” e será redirecionado para uma página com campos: “ID”, “Data” que serão preenchidos automaticamente, um campo de texto onde se irá escrever o relatório em si. Para além disso irá ter dois botões “Submeter” e “Voltar”. </w:t>
+      </w:r>
+    </w:p>
+    <w:p>
+      <w:pPr>
         <w:rPr>
           <w:rFonts w:cstheme="minorHAnsi"/>
           <w:sz w:val="28"/>
           <w:szCs w:val="28"/>
           <w:lang w:val="pt-PT"/>
         </w:rPr>
-        <w:t>10.</w:t>
-      </w:r>
-    </w:p>
-    <w:p>
-      <w:pPr>
+      </w:pPr>
+      <w:r>
         <w:rPr>
           <w:rFonts w:cstheme="minorHAnsi"/>
           <w:sz w:val="28"/>
           <w:szCs w:val="28"/>
           <w:lang w:val="pt-PT"/>
         </w:rPr>
-      </w:pPr>
-      <w:r>
+        <w:t xml:space="preserve">11.5. Caso o utilizador tenha digitado pelo menos 10 caracteres poderá clicar em “Submeter”, para criar um relatório. </w:t>
+      </w:r>
+    </w:p>
+    <w:p>
+      <w:pPr>
         <w:rPr>
           <w:rFonts w:cstheme="minorHAnsi"/>
           <w:sz w:val="28"/>
           <w:szCs w:val="28"/>
           <w:lang w:val="pt-PT"/>
         </w:rPr>
-        <w:t xml:space="preserve">10.1. O utilizador irá escolher a opção “Gestão de Relatórios de Atividade”. </w:t>
-      </w:r>
-    </w:p>
-    <w:p>
-      <w:pPr>
+      </w:pPr>
+      <w:r>
         <w:rPr>
           <w:rFonts w:cstheme="minorHAnsi"/>
           <w:sz w:val="28"/>
           <w:szCs w:val="28"/>
           <w:lang w:val="pt-PT"/>
         </w:rPr>
-      </w:pPr>
-      <w:r>
+        <w:t xml:space="preserve">11.6. Caso o utilizador deseje “Voltar” para página “Gestão de Relatórios da Plataforma” irá clicar em voltar. </w:t>
+      </w:r>
+    </w:p>
+    <w:p>
+      <w:pPr>
         <w:rPr>
           <w:rFonts w:cstheme="minorHAnsi"/>
           <w:sz w:val="28"/>
           <w:szCs w:val="28"/>
           <w:lang w:val="pt-PT"/>
         </w:rPr>
-        <w:t xml:space="preserve">10.2. O sistema deve mostrar uma página com os campos: “Procurar por Data”, uma lista com os nomes dos funcionários pesquisado nessa data e um botão “Voltar”. </w:t>
-      </w:r>
-    </w:p>
-    <w:p>
-      <w:pPr>
+      </w:pPr>
+      <w:r>
         <w:rPr>
           <w:rFonts w:cstheme="minorHAnsi"/>
           <w:sz w:val="28"/>
           <w:szCs w:val="28"/>
           <w:lang w:val="pt-PT"/>
         </w:rPr>
-      </w:pPr>
-      <w:r>
+        <w:t>11.7. Caso o utilizador deseje Voltar para a homepage irá clicar em “Voltar”.</w:t>
+      </w:r>
+    </w:p>
+    <w:p>
+      <w:pPr>
         <w:rPr>
           <w:rFonts w:cstheme="minorHAnsi"/>
           <w:sz w:val="28"/>
           <w:szCs w:val="28"/>
           <w:lang w:val="pt-PT"/>
         </w:rPr>
-        <w:t xml:space="preserve">10.3. Caso o utilizador queira consultar um dado relatório, basta pesquisar por uma data e selecionar o nome do funcionário. Ao selecionar o nome do funcionário irá abrir uma página com o relatório desse dia, desse funcionário e um botão “Voltar”, que ao ser clicado irá voltar para a página “Gestão de relatórios”. </w:t>
-      </w:r>
+      </w:pPr>
     </w:p>
     <w:p>
       <w:pPr>
@@ -13465,15 +14088,56 @@
           <w:lang w:val="pt-PT"/>
         </w:rPr>
       </w:pPr>
-      <w:r>
+    </w:p>
+    <w:p>
+      <w:pPr>
         <w:rPr>
           <w:rFonts w:cstheme="minorHAnsi"/>
           <w:sz w:val="28"/>
           <w:szCs w:val="28"/>
           <w:lang w:val="pt-PT"/>
         </w:rPr>
-        <w:t>10.4. Caso o utilizador deseje voltar à homepage irá clicar no botão “Voltar”.</w:t>
-      </w:r>
+      </w:pPr>
+    </w:p>
+    <w:p>
+      <w:pPr>
+        <w:rPr>
+          <w:rFonts w:cstheme="minorHAnsi"/>
+          <w:sz w:val="28"/>
+          <w:szCs w:val="28"/>
+          <w:lang w:val="pt-PT"/>
+        </w:rPr>
+      </w:pPr>
+    </w:p>
+    <w:p>
+      <w:pPr>
+        <w:rPr>
+          <w:rFonts w:cstheme="minorHAnsi"/>
+          <w:sz w:val="28"/>
+          <w:szCs w:val="28"/>
+          <w:lang w:val="pt-PT"/>
+        </w:rPr>
+      </w:pPr>
+    </w:p>
+    <w:p>
+      <w:pPr>
+        <w:rPr>
+          <w:rFonts w:cstheme="minorHAnsi"/>
+          <w:sz w:val="28"/>
+          <w:szCs w:val="28"/>
+          <w:lang w:val="pt-PT"/>
+        </w:rPr>
+      </w:pPr>
+    </w:p>
+    <w:p>
+      <w:pPr>
+        <w:rPr>
+          <w:rFonts w:cstheme="minorHAnsi"/>
+          <w:sz w:val="28"/>
+          <w:szCs w:val="28"/>
+          <w:lang w:val="pt-PT"/>
+        </w:rPr>
+      </w:pPr>
     </w:p>
     <w:tbl>
       <w:tblPr>
@@ -13555,7 +14219,7 @@
                 <w:szCs w:val="28"/>
                 <w:lang w:val="pt-PT"/>
               </w:rPr>
-              <w:t>O sistema backoffice vai deixar o utilizador gerir os relatórios de atividade.</w:t>
+              <w:t>O sistema backoffice vai deixar o utilizador gerir os relatórios da plataforma.</w:t>
             </w:r>
           </w:p>
         </w:tc>
@@ -13616,7 +14280,7 @@
                 <w:szCs w:val="28"/>
                 <w:lang w:val="pt-PT"/>
               </w:rPr>
-              <w:t>Data-&gt;input do administrador.</w:t>
+              <w:t>Tempo de intervalo-&gt;input do administrador.</w:t>
             </w:r>
           </w:p>
           <w:p>
@@ -13634,7 +14298,7 @@
                 <w:szCs w:val="28"/>
                 <w:lang w:val="pt-PT"/>
               </w:rPr>
-              <w:t>Funcionário-&gt; input do administrador.</w:t>
+              <w:t>Novo relatório-&gt; input do administrador.</w:t>
             </w:r>
           </w:p>
         </w:tc>
@@ -13951,696 +14615,11 @@
       <w:pPr>
         <w:rPr>
           <w:rFonts w:cstheme="minorHAnsi"/>
-          <w:sz w:val="28"/>
-          <w:szCs w:val="28"/>
-          <w:lang w:val="pt-PT"/>
-        </w:rPr>
-      </w:pPr>
-      <w:r>
-        <w:rPr>
-          <w:rFonts w:cstheme="minorHAnsi"/>
-          <w:sz w:val="28"/>
-          <w:szCs w:val="28"/>
-          <w:lang w:val="pt-PT"/>
-        </w:rPr>
-        <w:t>11.</w:t>
-      </w:r>
-    </w:p>
-    <w:p>
-      <w:pPr>
-        <w:rPr>
-          <w:rFonts w:cstheme="minorHAnsi"/>
-          <w:sz w:val="28"/>
-          <w:szCs w:val="28"/>
-          <w:lang w:val="pt-PT"/>
-        </w:rPr>
-      </w:pPr>
-      <w:r>
-        <w:rPr>
-          <w:rFonts w:cstheme="minorHAnsi"/>
-          <w:sz w:val="28"/>
-          <w:szCs w:val="28"/>
-          <w:lang w:val="pt-PT"/>
-        </w:rPr>
-        <w:t xml:space="preserve">11.1. O utilizador irá escolher a opção “Gestão de Relatórios da Plataforma”. </w:t>
-      </w:r>
-    </w:p>
-    <w:p>
-      <w:pPr>
-        <w:rPr>
-          <w:rFonts w:cstheme="minorHAnsi"/>
-          <w:sz w:val="28"/>
-          <w:szCs w:val="28"/>
-          <w:lang w:val="pt-PT"/>
-        </w:rPr>
-      </w:pPr>
-      <w:r>
-        <w:rPr>
-          <w:rFonts w:cstheme="minorHAnsi"/>
-          <w:sz w:val="28"/>
-          <w:szCs w:val="28"/>
-          <w:lang w:val="pt-PT"/>
-        </w:rPr>
-        <w:t xml:space="preserve">11.2. O sistema deve mostrar uma página com lista de opções “Tempo de intervalo”, com as opções: “ultima semana”, “ultimo mês”, “ultimo seis meses”, “ultimo ano” e “Desde sempre”. Ao selecionar uma dessas opções irá aparecer uma lista com os relatórios respetivos desse intervalo de tempo. Irá também ter dois botões “Adicionar Novo Relatório” e “Voltar”. </w:t>
-      </w:r>
-    </w:p>
-    <w:p>
-      <w:pPr>
-        <w:rPr>
-          <w:rFonts w:cstheme="minorHAnsi"/>
-          <w:sz w:val="28"/>
-          <w:szCs w:val="28"/>
-          <w:lang w:val="pt-PT"/>
-        </w:rPr>
-      </w:pPr>
-      <w:r>
-        <w:rPr>
-          <w:rFonts w:cstheme="minorHAnsi"/>
-          <w:sz w:val="28"/>
-          <w:szCs w:val="28"/>
-          <w:lang w:val="pt-PT"/>
-        </w:rPr>
-        <w:t xml:space="preserve">11.3. Caso o utilizador deseje consultar um relatório irá escolher uma das opções de “Tempo de intervalo” e clicar num relatório da lista que irá aparecer. </w:t>
-      </w:r>
-    </w:p>
-    <w:p>
-      <w:pPr>
-        <w:rPr>
-          <w:rFonts w:cstheme="minorHAnsi"/>
-          <w:sz w:val="28"/>
-          <w:szCs w:val="28"/>
-          <w:lang w:val="pt-PT"/>
-        </w:rPr>
-      </w:pPr>
-      <w:r>
-        <w:rPr>
-          <w:rFonts w:cstheme="minorHAnsi"/>
-          <w:sz w:val="28"/>
-          <w:szCs w:val="28"/>
-          <w:lang w:val="pt-PT"/>
-        </w:rPr>
-        <w:t xml:space="preserve">11.4. Caso o utilizador queira adicionar um novo relatório irá clicar no botão “Adicionar Novo Relatório” e será redirecionado para uma página com campos: “ID”, “Data” que serão preenchidos automaticamente, um campo de texto onde se irá escrever o relatório em si. Para além disso irá ter dois botões “Submeter” e “Voltar”. </w:t>
-      </w:r>
-    </w:p>
-    <w:p>
-      <w:pPr>
-        <w:rPr>
-          <w:rFonts w:cstheme="minorHAnsi"/>
-          <w:sz w:val="28"/>
-          <w:szCs w:val="28"/>
-          <w:lang w:val="pt-PT"/>
-        </w:rPr>
-      </w:pPr>
-      <w:r>
-        <w:rPr>
-          <w:rFonts w:cstheme="minorHAnsi"/>
-          <w:sz w:val="28"/>
-          <w:szCs w:val="28"/>
-          <w:lang w:val="pt-PT"/>
-        </w:rPr>
-        <w:t xml:space="preserve">11.5. Caso o utilizador tenha digitado pelo menos 10 caracteres poderá clicar em “Submeter”, para criar um relatório. </w:t>
-      </w:r>
-    </w:p>
-    <w:p>
-      <w:pPr>
-        <w:rPr>
-          <w:rFonts w:cstheme="minorHAnsi"/>
-          <w:sz w:val="28"/>
-          <w:szCs w:val="28"/>
-          <w:lang w:val="pt-PT"/>
-        </w:rPr>
-      </w:pPr>
-      <w:r>
-        <w:rPr>
-          <w:rFonts w:cstheme="minorHAnsi"/>
-          <w:sz w:val="28"/>
-          <w:szCs w:val="28"/>
-          <w:lang w:val="pt-PT"/>
-        </w:rPr>
-        <w:t xml:space="preserve">11.6. Caso o utilizador deseje “Voltar” para página “Gestão de Relatórios da Plataforma” irá clicar em voltar. </w:t>
-      </w:r>
-    </w:p>
-    <w:p>
-      <w:pPr>
-        <w:rPr>
-          <w:rFonts w:cstheme="minorHAnsi"/>
-          <w:sz w:val="28"/>
-          <w:szCs w:val="28"/>
-          <w:lang w:val="pt-PT"/>
-        </w:rPr>
-      </w:pPr>
-      <w:r>
-        <w:rPr>
-          <w:rFonts w:cstheme="minorHAnsi"/>
-          <w:sz w:val="28"/>
-          <w:szCs w:val="28"/>
-          <w:lang w:val="pt-PT"/>
-        </w:rPr>
-        <w:t>11.7. Caso o utilizador deseje Voltar para a homepage irá clicar em “Voltar”.</w:t>
-      </w:r>
-    </w:p>
-    <w:p>
-      <w:pPr>
-        <w:rPr>
-          <w:rFonts w:cstheme="minorHAnsi"/>
-          <w:sz w:val="28"/>
-          <w:szCs w:val="28"/>
-          <w:lang w:val="pt-PT"/>
-        </w:rPr>
-      </w:pPr>
-    </w:p>
-    <w:p>
-      <w:pPr>
-        <w:rPr>
-          <w:rFonts w:cstheme="minorHAnsi"/>
-          <w:sz w:val="28"/>
-          <w:szCs w:val="28"/>
-          <w:lang w:val="pt-PT"/>
-        </w:rPr>
-      </w:pPr>
-    </w:p>
-    <w:p>
-      <w:pPr>
-        <w:rPr>
-          <w:rFonts w:cstheme="minorHAnsi"/>
-          <w:sz w:val="28"/>
-          <w:szCs w:val="28"/>
-          <w:lang w:val="pt-PT"/>
-        </w:rPr>
-      </w:pPr>
-    </w:p>
-    <w:p>
-      <w:pPr>
-        <w:rPr>
-          <w:rFonts w:cstheme="minorHAnsi"/>
-          <w:sz w:val="28"/>
-          <w:szCs w:val="28"/>
-          <w:lang w:val="pt-PT"/>
-        </w:rPr>
-      </w:pPr>
-    </w:p>
-    <w:p>
-      <w:pPr>
-        <w:rPr>
-          <w:rFonts w:cstheme="minorHAnsi"/>
-          <w:sz w:val="28"/>
-          <w:szCs w:val="28"/>
-          <w:lang w:val="pt-PT"/>
-        </w:rPr>
-      </w:pPr>
-    </w:p>
-    <w:p>
-      <w:pPr>
-        <w:rPr>
-          <w:rFonts w:cstheme="minorHAnsi"/>
-          <w:sz w:val="28"/>
-          <w:szCs w:val="28"/>
-          <w:lang w:val="pt-PT"/>
-        </w:rPr>
-      </w:pPr>
-    </w:p>
-    <w:p>
-      <w:pPr>
-        <w:rPr>
-          <w:rFonts w:cstheme="minorHAnsi"/>
-          <w:sz w:val="28"/>
-          <w:szCs w:val="28"/>
-          <w:lang w:val="pt-PT"/>
-        </w:rPr>
-      </w:pPr>
-    </w:p>
-    <w:tbl>
-      <w:tblPr>
-        <w:tblStyle w:val="13"/>
-        <w:tblW w:w="8522" w:type="dxa"/>
-        <w:tblInd w:w="0" w:type="dxa"/>
-        <w:tblBorders>
-          <w:top w:val="single" w:color="auto" w:sz="4" w:space="0"/>
-          <w:left w:val="single" w:color="auto" w:sz="4" w:space="0"/>
-          <w:bottom w:val="single" w:color="auto" w:sz="4" w:space="0"/>
-          <w:right w:val="single" w:color="auto" w:sz="4" w:space="0"/>
-          <w:insideH w:val="single" w:color="auto" w:sz="4" w:space="0"/>
-          <w:insideV w:val="single" w:color="auto" w:sz="4" w:space="0"/>
-        </w:tblBorders>
-        <w:tblLayout w:type="autofit"/>
-        <w:tblCellMar>
-          <w:top w:w="0" w:type="dxa"/>
-          <w:left w:w="108" w:type="dxa"/>
-          <w:bottom w:w="0" w:type="dxa"/>
-          <w:right w:w="108" w:type="dxa"/>
-        </w:tblCellMar>
-      </w:tblPr>
-      <w:tblGrid>
-        <w:gridCol w:w="8522"/>
-      </w:tblGrid>
-      <w:tr>
-        <w:tblPrEx>
-          <w:tblBorders>
-            <w:top w:val="single" w:color="auto" w:sz="4" w:space="0"/>
-            <w:left w:val="single" w:color="auto" w:sz="4" w:space="0"/>
-            <w:bottom w:val="single" w:color="auto" w:sz="4" w:space="0"/>
-            <w:right w:val="single" w:color="auto" w:sz="4" w:space="0"/>
-            <w:insideH w:val="single" w:color="auto" w:sz="4" w:space="0"/>
-            <w:insideV w:val="single" w:color="auto" w:sz="4" w:space="0"/>
-          </w:tblBorders>
-          <w:tblCellMar>
-            <w:top w:w="0" w:type="dxa"/>
-            <w:left w:w="108" w:type="dxa"/>
-            <w:bottom w:w="0" w:type="dxa"/>
-            <w:right w:w="108" w:type="dxa"/>
-          </w:tblCellMar>
-        </w:tblPrEx>
-        <w:tc>
-          <w:tcPr>
-            <w:tcW w:w="8522" w:type="dxa"/>
-            <w:shd w:val="clear" w:color="auto" w:fill="auto"/>
-          </w:tcPr>
-          <w:p>
-            <w:pPr>
-              <w:spacing w:line="240" w:lineRule="auto"/>
-              <w:rPr>
-                <w:sz w:val="28"/>
-                <w:szCs w:val="28"/>
-                <w:lang w:val="pt-PT"/>
-              </w:rPr>
-            </w:pPr>
-            <w:r>
-              <w:rPr>
-                <w:sz w:val="28"/>
-                <w:szCs w:val="28"/>
-                <w:u w:val="single"/>
-                <w:lang w:val="pt-PT"/>
-              </w:rPr>
-              <w:t>Definição da função ou entidade:</w:t>
-            </w:r>
-          </w:p>
-          <w:p>
-            <w:pPr>
-              <w:spacing w:line="240" w:lineRule="auto"/>
-              <w:rPr>
-                <w:sz w:val="28"/>
-                <w:szCs w:val="28"/>
-                <w:lang w:val="pt-PT"/>
-              </w:rPr>
-            </w:pPr>
-            <w:r>
-              <w:rPr>
-                <w:sz w:val="28"/>
-                <w:szCs w:val="28"/>
-                <w:lang w:val="pt-PT"/>
-              </w:rPr>
-              <w:t>O sistema backoffice vai deixar o utilizador gerir os relatórios da plataforma.</w:t>
-            </w:r>
-          </w:p>
-        </w:tc>
-      </w:tr>
-      <w:tr>
-        <w:tblPrEx>
-          <w:tblBorders>
-            <w:top w:val="single" w:color="auto" w:sz="4" w:space="0"/>
-            <w:left w:val="single" w:color="auto" w:sz="4" w:space="0"/>
-            <w:bottom w:val="single" w:color="auto" w:sz="4" w:space="0"/>
-            <w:right w:val="single" w:color="auto" w:sz="4" w:space="0"/>
-            <w:insideH w:val="single" w:color="auto" w:sz="4" w:space="0"/>
-            <w:insideV w:val="single" w:color="auto" w:sz="4" w:space="0"/>
-          </w:tblBorders>
-          <w:tblCellMar>
-            <w:top w:w="0" w:type="dxa"/>
-            <w:left w:w="108" w:type="dxa"/>
-            <w:bottom w:w="0" w:type="dxa"/>
-            <w:right w:w="108" w:type="dxa"/>
-          </w:tblCellMar>
-        </w:tblPrEx>
-        <w:tc>
-          <w:tcPr>
-            <w:tcW w:w="8522" w:type="dxa"/>
-            <w:shd w:val="clear" w:color="auto" w:fill="auto"/>
-          </w:tcPr>
-          <w:p>
-            <w:pPr>
-              <w:spacing w:line="240" w:lineRule="auto"/>
-              <w:rPr>
-                <w:sz w:val="28"/>
-                <w:szCs w:val="28"/>
-                <w:lang w:val="pt-PT"/>
-              </w:rPr>
-            </w:pPr>
-            <w:r>
-              <w:rPr>
-                <w:sz w:val="28"/>
-                <w:szCs w:val="28"/>
-                <w:u w:val="single"/>
-                <w:lang w:val="pt-PT"/>
-              </w:rPr>
-              <w:t>Descrição dos inputs e de onde eles vêm:</w:t>
-            </w:r>
-          </w:p>
-          <w:p>
-            <w:pPr>
-              <w:spacing w:line="240" w:lineRule="auto"/>
-              <w:rPr>
-                <w:sz w:val="28"/>
-                <w:szCs w:val="28"/>
-                <w:lang w:val="pt-PT"/>
-              </w:rPr>
-            </w:pPr>
-            <w:r>
-              <w:rPr>
-                <w:sz w:val="28"/>
-                <w:szCs w:val="28"/>
-                <w:lang w:val="pt-PT"/>
-              </w:rPr>
-              <w:t>Tempo de intervalo-&gt;input do administrador.</w:t>
-            </w:r>
-          </w:p>
-          <w:p>
-            <w:pPr>
-              <w:spacing w:line="240" w:lineRule="auto"/>
-              <w:rPr>
-                <w:sz w:val="28"/>
-                <w:szCs w:val="28"/>
-                <w:lang w:val="pt-PT"/>
-              </w:rPr>
-            </w:pPr>
-            <w:r>
-              <w:rPr>
-                <w:sz w:val="28"/>
-                <w:szCs w:val="28"/>
-                <w:lang w:val="pt-PT"/>
-              </w:rPr>
-              <w:t>Novo relatório-&gt; input do administrador.</w:t>
-            </w:r>
-          </w:p>
-        </w:tc>
-      </w:tr>
-      <w:tr>
-        <w:tblPrEx>
-          <w:tblBorders>
-            <w:top w:val="single" w:color="auto" w:sz="4" w:space="0"/>
-            <w:left w:val="single" w:color="auto" w:sz="4" w:space="0"/>
-            <w:bottom w:val="single" w:color="auto" w:sz="4" w:space="0"/>
-            <w:right w:val="single" w:color="auto" w:sz="4" w:space="0"/>
-            <w:insideH w:val="single" w:color="auto" w:sz="4" w:space="0"/>
-            <w:insideV w:val="single" w:color="auto" w:sz="4" w:space="0"/>
-          </w:tblBorders>
-          <w:tblCellMar>
-            <w:top w:w="0" w:type="dxa"/>
-            <w:left w:w="108" w:type="dxa"/>
-            <w:bottom w:w="0" w:type="dxa"/>
-            <w:right w:w="108" w:type="dxa"/>
-          </w:tblCellMar>
-        </w:tblPrEx>
-        <w:tc>
-          <w:tcPr>
-            <w:tcW w:w="8522" w:type="dxa"/>
-            <w:shd w:val="clear" w:color="auto" w:fill="auto"/>
-          </w:tcPr>
-          <w:p>
-            <w:pPr>
-              <w:spacing w:line="240" w:lineRule="auto"/>
-              <w:rPr>
-                <w:sz w:val="28"/>
-                <w:szCs w:val="28"/>
-                <w:u w:val="single"/>
-                <w:lang w:val="pt-PT"/>
-              </w:rPr>
-            </w:pPr>
-            <w:r>
-              <w:rPr>
-                <w:sz w:val="28"/>
-                <w:szCs w:val="28"/>
-                <w:u w:val="single"/>
-                <w:lang w:val="pt-PT"/>
-              </w:rPr>
-              <w:t>Descrição dos outputs e para onde vão:</w:t>
-            </w:r>
-          </w:p>
-          <w:p>
-            <w:pPr>
-              <w:spacing w:line="240" w:lineRule="auto"/>
-              <w:rPr>
-                <w:sz w:val="28"/>
-                <w:szCs w:val="28"/>
-                <w:lang w:val="pt-PT"/>
-              </w:rPr>
-            </w:pPr>
-            <w:r>
-              <w:rPr>
-                <w:sz w:val="28"/>
-                <w:szCs w:val="28"/>
-                <w:lang w:val="pt-PT"/>
-              </w:rPr>
-              <w:t>Relatório-&gt;output no ecrã.</w:t>
-            </w:r>
-          </w:p>
-        </w:tc>
-      </w:tr>
-      <w:tr>
-        <w:tblPrEx>
-          <w:tblBorders>
-            <w:top w:val="single" w:color="auto" w:sz="4" w:space="0"/>
-            <w:left w:val="single" w:color="auto" w:sz="4" w:space="0"/>
-            <w:bottom w:val="single" w:color="auto" w:sz="4" w:space="0"/>
-            <w:right w:val="single" w:color="auto" w:sz="4" w:space="0"/>
-            <w:insideH w:val="single" w:color="auto" w:sz="4" w:space="0"/>
-            <w:insideV w:val="single" w:color="auto" w:sz="4" w:space="0"/>
-          </w:tblBorders>
-          <w:tblCellMar>
-            <w:top w:w="0" w:type="dxa"/>
-            <w:left w:w="108" w:type="dxa"/>
-            <w:bottom w:w="0" w:type="dxa"/>
-            <w:right w:w="108" w:type="dxa"/>
-          </w:tblCellMar>
-        </w:tblPrEx>
-        <w:tc>
-          <w:tcPr>
-            <w:tcW w:w="8522" w:type="dxa"/>
-            <w:shd w:val="clear" w:color="auto" w:fill="auto"/>
-          </w:tcPr>
-          <w:p>
-            <w:pPr>
-              <w:spacing w:line="240" w:lineRule="auto"/>
-              <w:rPr>
-                <w:sz w:val="28"/>
-                <w:szCs w:val="28"/>
-                <w:lang w:val="pt-PT"/>
-              </w:rPr>
-            </w:pPr>
-            <w:r>
-              <w:rPr>
-                <w:sz w:val="28"/>
-                <w:szCs w:val="28"/>
-                <w:u w:val="single"/>
-                <w:lang w:val="pt-PT"/>
-              </w:rPr>
-              <w:t>Informação sobre a informação necessária para a computação e outras entidades usadas:</w:t>
-            </w:r>
-          </w:p>
-          <w:p>
-            <w:pPr>
-              <w:spacing w:line="240" w:lineRule="auto"/>
-              <w:rPr>
-                <w:sz w:val="28"/>
-                <w:szCs w:val="28"/>
-                <w:lang w:val="pt-PT"/>
-              </w:rPr>
-            </w:pPr>
-            <w:r>
-              <w:rPr>
-                <w:sz w:val="28"/>
-                <w:szCs w:val="28"/>
-                <w:lang w:val="pt-PT"/>
-              </w:rPr>
-              <w:t>Gerir Relatórios.</w:t>
-            </w:r>
-          </w:p>
-        </w:tc>
-      </w:tr>
-      <w:tr>
-        <w:tblPrEx>
-          <w:tblBorders>
-            <w:top w:val="single" w:color="auto" w:sz="4" w:space="0"/>
-            <w:left w:val="single" w:color="auto" w:sz="4" w:space="0"/>
-            <w:bottom w:val="single" w:color="auto" w:sz="4" w:space="0"/>
-            <w:right w:val="single" w:color="auto" w:sz="4" w:space="0"/>
-            <w:insideH w:val="single" w:color="auto" w:sz="4" w:space="0"/>
-            <w:insideV w:val="single" w:color="auto" w:sz="4" w:space="0"/>
-          </w:tblBorders>
-          <w:tblCellMar>
-            <w:top w:w="0" w:type="dxa"/>
-            <w:left w:w="108" w:type="dxa"/>
-            <w:bottom w:w="0" w:type="dxa"/>
-            <w:right w:w="108" w:type="dxa"/>
-          </w:tblCellMar>
-        </w:tblPrEx>
-        <w:tc>
-          <w:tcPr>
-            <w:tcW w:w="8522" w:type="dxa"/>
-            <w:shd w:val="clear" w:color="auto" w:fill="auto"/>
-          </w:tcPr>
-          <w:p>
-            <w:pPr>
-              <w:spacing w:line="240" w:lineRule="auto"/>
-              <w:rPr>
-                <w:sz w:val="28"/>
-                <w:szCs w:val="28"/>
-                <w:lang w:val="pt-PT"/>
-              </w:rPr>
-            </w:pPr>
-            <w:r>
-              <w:rPr>
-                <w:sz w:val="28"/>
-                <w:szCs w:val="28"/>
-                <w:u w:val="single"/>
-                <w:lang w:val="pt-PT"/>
-              </w:rPr>
-              <w:t>Descrição da ação a ser feita:</w:t>
-            </w:r>
-          </w:p>
-          <w:p>
-            <w:pPr>
-              <w:spacing w:line="240" w:lineRule="auto"/>
-              <w:rPr>
-                <w:sz w:val="28"/>
-                <w:szCs w:val="28"/>
-                <w:lang w:val="pt-PT"/>
-              </w:rPr>
-            </w:pPr>
-            <w:r>
-              <w:rPr>
-                <w:sz w:val="28"/>
-                <w:szCs w:val="28"/>
-                <w:lang w:val="pt-PT"/>
-              </w:rPr>
-              <w:t>Gerir Relatórios.</w:t>
-            </w:r>
-          </w:p>
-        </w:tc>
-      </w:tr>
-      <w:tr>
-        <w:tblPrEx>
-          <w:tblBorders>
-            <w:top w:val="single" w:color="auto" w:sz="4" w:space="0"/>
-            <w:left w:val="single" w:color="auto" w:sz="4" w:space="0"/>
-            <w:bottom w:val="single" w:color="auto" w:sz="4" w:space="0"/>
-            <w:right w:val="single" w:color="auto" w:sz="4" w:space="0"/>
-            <w:insideH w:val="single" w:color="auto" w:sz="4" w:space="0"/>
-            <w:insideV w:val="single" w:color="auto" w:sz="4" w:space="0"/>
-          </w:tblBorders>
-          <w:tblCellMar>
-            <w:top w:w="0" w:type="dxa"/>
-            <w:left w:w="108" w:type="dxa"/>
-            <w:bottom w:w="0" w:type="dxa"/>
-            <w:right w:w="108" w:type="dxa"/>
-          </w:tblCellMar>
-        </w:tblPrEx>
-        <w:tc>
-          <w:tcPr>
-            <w:tcW w:w="8522" w:type="dxa"/>
-            <w:shd w:val="clear" w:color="auto" w:fill="auto"/>
-          </w:tcPr>
-          <w:p>
-            <w:pPr>
-              <w:spacing w:line="240" w:lineRule="auto"/>
-              <w:rPr>
-                <w:sz w:val="28"/>
-                <w:szCs w:val="28"/>
-                <w:u w:val="single"/>
-                <w:lang w:val="pt-PT"/>
-              </w:rPr>
-            </w:pPr>
-            <w:r>
-              <w:rPr>
-                <w:sz w:val="28"/>
-                <w:szCs w:val="28"/>
-                <w:u w:val="single"/>
-                <w:lang w:val="pt-PT"/>
-              </w:rPr>
-              <w:t>Condições Pré e Pós:</w:t>
-            </w:r>
-          </w:p>
-          <w:p>
-            <w:pPr>
-              <w:spacing w:line="240" w:lineRule="auto"/>
-              <w:rPr>
-                <w:sz w:val="28"/>
-                <w:szCs w:val="28"/>
-                <w:lang w:val="pt-PT"/>
-              </w:rPr>
-            </w:pPr>
-            <w:r>
-              <w:rPr>
-                <w:sz w:val="28"/>
-                <w:szCs w:val="28"/>
-                <w:lang w:val="pt-PT"/>
-              </w:rPr>
-              <w:t>Nenhum.</w:t>
-            </w:r>
-          </w:p>
-        </w:tc>
-      </w:tr>
-      <w:tr>
-        <w:tblPrEx>
-          <w:tblBorders>
-            <w:top w:val="single" w:color="auto" w:sz="4" w:space="0"/>
-            <w:left w:val="single" w:color="auto" w:sz="4" w:space="0"/>
-            <w:bottom w:val="single" w:color="auto" w:sz="4" w:space="0"/>
-            <w:right w:val="single" w:color="auto" w:sz="4" w:space="0"/>
-            <w:insideH w:val="single" w:color="auto" w:sz="4" w:space="0"/>
-            <w:insideV w:val="single" w:color="auto" w:sz="4" w:space="0"/>
-          </w:tblBorders>
-          <w:tblCellMar>
-            <w:top w:w="0" w:type="dxa"/>
-            <w:left w:w="108" w:type="dxa"/>
-            <w:bottom w:w="0" w:type="dxa"/>
-            <w:right w:w="108" w:type="dxa"/>
-          </w:tblCellMar>
-        </w:tblPrEx>
-        <w:tc>
-          <w:tcPr>
-            <w:tcW w:w="8522" w:type="dxa"/>
-            <w:shd w:val="clear" w:color="auto" w:fill="auto"/>
-          </w:tcPr>
-          <w:p>
-            <w:pPr>
-              <w:spacing w:line="240" w:lineRule="auto"/>
-              <w:rPr>
-                <w:sz w:val="28"/>
-                <w:szCs w:val="28"/>
-                <w:lang w:val="pt-PT"/>
-              </w:rPr>
-            </w:pPr>
-            <w:r>
-              <w:rPr>
-                <w:sz w:val="28"/>
-                <w:szCs w:val="28"/>
-                <w:u w:val="single"/>
-                <w:lang w:val="pt-PT"/>
-              </w:rPr>
-              <w:t>Efeitos secundários:</w:t>
-            </w:r>
-          </w:p>
-          <w:p>
-            <w:pPr>
-              <w:spacing w:line="240" w:lineRule="auto"/>
-              <w:rPr>
-                <w:sz w:val="28"/>
-                <w:szCs w:val="28"/>
-                <w:lang w:val="pt-PT"/>
-              </w:rPr>
-            </w:pPr>
-            <w:r>
-              <w:rPr>
-                <w:sz w:val="28"/>
-                <w:szCs w:val="28"/>
-                <w:lang w:val="pt-PT"/>
-              </w:rPr>
-              <w:t>Nenhum.</w:t>
-            </w:r>
-          </w:p>
-        </w:tc>
-      </w:tr>
-    </w:tbl>
+          <w:u w:val="single"/>
+          <w:lang w:val="pt-PT"/>
+        </w:rPr>
+      </w:pPr>
+    </w:p>
     <w:p>
       <w:pPr>
         <w:rPr>
@@ -14742,15 +14721,6 @@
     </w:p>
     <w:p>
       <w:pPr>
-        <w:rPr>
-          <w:rFonts w:cstheme="minorHAnsi"/>
-          <w:u w:val="single"/>
-          <w:lang w:val="pt-PT"/>
-        </w:rPr>
-      </w:pPr>
-    </w:p>
-    <w:p>
-      <w:pPr>
         <w:pStyle w:val="2"/>
         <w:bidi w:val="0"/>
         <w:rPr>
@@ -14775,24 +14745,32 @@
           <w:lang w:val="pt-PT"/>
         </w:rPr>
       </w:pPr>
+    </w:p>
+    <w:p>
+      <w:pPr>
+        <w:rPr>
+          <w:rFonts w:hint="default"/>
+          <w:lang w:val="pt-PT"/>
+        </w:rPr>
+      </w:pPr>
       <w:r>
         <w:rPr>
           <w:rFonts w:hint="default"/>
           <w:lang w:val="pt-PT"/>
         </w:rPr>
         <w:drawing>
-          <wp:anchor distT="0" distB="0" distL="114300" distR="114300" simplePos="0" relativeHeight="17408" behindDoc="0" locked="0" layoutInCell="1" allowOverlap="1">
+          <wp:anchor distT="0" distB="0" distL="114300" distR="114300" simplePos="0" relativeHeight="37888" behindDoc="0" locked="0" layoutInCell="1" allowOverlap="1">
             <wp:simplePos x="0" y="0"/>
             <wp:positionH relativeFrom="column">
-              <wp:posOffset>-1024255</wp:posOffset>
+              <wp:posOffset>-1102360</wp:posOffset>
             </wp:positionH>
             <wp:positionV relativeFrom="paragraph">
-              <wp:posOffset>268605</wp:posOffset>
+              <wp:posOffset>117475</wp:posOffset>
             </wp:positionV>
-            <wp:extent cx="7308850" cy="4073525"/>
-            <wp:effectExtent l="0" t="0" r="6350" b="3175"/>
+            <wp:extent cx="7487285" cy="4177665"/>
+            <wp:effectExtent l="0" t="0" r="18415" b="13335"/>
             <wp:wrapNone/>
-            <wp:docPr id="3" name="Imagem 3" descr="a"/>
+            <wp:docPr id="48" name="Imagem 48" descr="Arq"/>
             <wp:cNvGraphicFramePr>
               <a:graphicFrameLocks xmlns:a="http://schemas.openxmlformats.org/drawingml/2006/main" noChangeAspect="1"/>
             </wp:cNvGraphicFramePr>
@@ -14800,7 +14778,7 @@
               <a:graphicData uri="http://schemas.openxmlformats.org/drawingml/2006/picture">
                 <pic:pic xmlns:pic="http://schemas.openxmlformats.org/drawingml/2006/picture">
                   <pic:nvPicPr>
-                    <pic:cNvPr id="3" name="Imagem 3" descr="a"/>
+                    <pic:cNvPr id="48" name="Imagem 48" descr="Arq"/>
                     <pic:cNvPicPr>
                       <a:picLocks noChangeAspect="1"/>
                     </pic:cNvPicPr>
@@ -14814,7 +14792,7 @@
                   <pic:spPr>
                     <a:xfrm>
                       <a:off x="0" y="0"/>
-                      <a:ext cx="7308850" cy="4073525"/>
+                      <a:ext cx="7487285" cy="4177665"/>
                     </a:xfrm>
                     <a:prstGeom prst="rect">
                       <a:avLst/>
@@ -14826,14 +14804,6 @@
           </wp:anchor>
         </w:drawing>
       </w:r>
-    </w:p>
-    <w:p>
-      <w:pPr>
-        <w:rPr>
-          <w:rFonts w:hint="default"/>
-          <w:lang w:val="pt-PT"/>
-        </w:rPr>
-      </w:pPr>
     </w:p>
     <w:p>
       <w:pPr>
@@ -15047,7 +15017,7 @@
           </mc:Choice>
           <mc:Fallback>
             <w:pict>
-              <v:shape id="_x0000_s1026" o:spid="_x0000_s1026" o:spt="202" type="#_x0000_t202" style="position:absolute;left:0pt;margin-left:-26.9pt;margin-top:9.6pt;height:19.8pt;width:112.95pt;z-index:36864;mso-width-relative:page;mso-height-relative:page;" fillcolor="#FFFFFF [3201]" filled="t" stroked="t" coordsize="21600,21600" o:gfxdata="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">
+              <v:shape id="_x0000_s1026" o:spid="_x0000_s1026" o:spt="202" type="#_x0000_t202" style="position:absolute;left:0pt;margin-left:-26.9pt;margin-top:9.6pt;height:19.8pt;width:112.95pt;z-index:36864;mso-width-relative:page;mso-height-relative:page;" fillcolor="#FFFFFF [3201]" filled="t" stroked="t" coordsize="21600,21600" o:gfxdata="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">
                 <v:fill on="t" focussize="0,0"/>
                 <v:stroke weight="0.5pt" color="#000000 [3204]" joinstyle="round"/>
                 <v:imagedata o:title=""/>
@@ -16355,7 +16325,7 @@
           </mc:Choice>
           <mc:Fallback>
             <w:pict>
-              <v:rect id="_x0000_s1026" o:spid="_x0000_s1026" o:spt="1" style="position:absolute;left:0pt;margin-left:-61.1pt;margin-top:3.4pt;height:512.3pt;width:529.9pt;z-index:35840;v-text-anchor:middle;mso-width-relative:page;mso-height-relative:page;" filled="f" stroked="t" coordsize="21600,21600" o:gfxdata="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">
+              <v:rect id="_x0000_s1026" o:spid="_x0000_s1026" o:spt="1" style="position:absolute;left:0pt;margin-left:-61.1pt;margin-top:3.4pt;height:512.3pt;width:529.9pt;z-index:35840;v-text-anchor:middle;mso-width-relative:page;mso-height-relative:page;" filled="f" stroked="t" coordsize="21600,21600" o:gfxdata="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">
                 <v:fill on="f" focussize="0,0"/>
                 <v:stroke weight="1pt" color="#000000 [3213]" miterlimit="8" joinstyle="miter"/>
                 <v:imagedata o:title=""/>
@@ -16642,7 +16612,7 @@
           </mc:Choice>
           <mc:Fallback>
             <w:pict>
-              <v:shape id="_x0000_s1026" o:spid="_x0000_s1026" o:spt="202" type="#_x0000_t202" style="position:absolute;left:0pt;margin-left:102.9pt;margin-top:8.9pt;height:22.2pt;width:197.25pt;z-index:34816;mso-width-relative:page;mso-height-relative:page;" fillcolor="#FFFFFF [3201]" filled="t" stroked="t" coordsize="21600,21600" o:gfxdata="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">
+              <v:shape id="_x0000_s1026" o:spid="_x0000_s1026" o:spt="202" type="#_x0000_t202" style="position:absolute;left:0pt;margin-left:102.9pt;margin-top:8.9pt;height:22.2pt;width:197.25pt;z-index:34816;mso-width-relative:page;mso-height-relative:page;" fillcolor="#FFFFFF [3201]" filled="t" stroked="t" coordsize="21600,21600" o:gfxdata="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">
                 <v:fill on="t" focussize="0,0"/>
                 <v:stroke weight="0.5pt" color="#000000 [3204]" joinstyle="round"/>
                 <v:imagedata o:title=""/>
@@ -18783,7 +18753,7 @@
           </mc:Choice>
           <mc:Fallback>
             <w:pict>
-              <v:shape id="_x0000_s1026" o:spid="_x0000_s1026" o:spt="202" type="#_x0000_t202" style="position:absolute;left:0pt;margin-left:100.6pt;margin-top:6.25pt;height:22.2pt;width:209.2pt;z-index:34816;mso-width-relative:page;mso-height-relative:page;" fillcolor="#FFFFFF [3201]" filled="t" stroked="t" coordsize="21600,21600" o:gfxdata="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">
+              <v:shape id="_x0000_s1026" o:spid="_x0000_s1026" o:spt="202" type="#_x0000_t202" style="position:absolute;left:0pt;margin-left:100.6pt;margin-top:6.25pt;height:22.2pt;width:209.2pt;z-index:34816;mso-width-relative:page;mso-height-relative:page;" fillcolor="#FFFFFF [3201]" filled="t" stroked="t" coordsize="21600,21600" o:gfxdata="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">
                 <v:fill on="t" focussize="0,0"/>
                 <v:stroke weight="0.5pt" color="#000000 [3204]" joinstyle="round"/>
                 <v:imagedata o:title=""/>
@@ -25060,6 +25030,1037 @@
           </mc:Fallback>
         </mc:AlternateContent>
       </w:r>
+    </w:p>
+    <w:p>
+      <w:pPr>
+        <w:rPr>
+          <w:rFonts w:hint="default"/>
+          <w:lang w:val="pt-PT"/>
+        </w:rPr>
+      </w:pPr>
+    </w:p>
+    <w:p>
+      <w:pPr>
+        <w:pStyle w:val="2"/>
+        <w:bidi w:val="0"/>
+        <w:rPr>
+          <w:rFonts w:hint="default"/>
+          <w:lang w:val="pt-PT"/>
+        </w:rPr>
+      </w:pPr>
+      <w:r>
+        <w:rPr>
+          <w:rFonts w:hint="default"/>
+          <w:lang w:val="pt-PT"/>
+        </w:rPr>
+        <w:t>Modelação do Software</w:t>
+      </w:r>
+    </w:p>
+    <w:p>
+      <w:pPr>
+        <w:rPr>
+          <w:rFonts w:hint="default"/>
+          <w:lang w:val="pt-PT"/>
+        </w:rPr>
+      </w:pPr>
+      <w:r>
+        <w:rPr>
+          <w:sz w:val="20"/>
+        </w:rPr>
+        <mc:AlternateContent>
+          <mc:Choice Requires="wps">
+            <w:drawing>
+              <wp:anchor distT="0" distB="0" distL="114300" distR="114300" simplePos="0" relativeHeight="35840" behindDoc="0" locked="0" layoutInCell="1" allowOverlap="1">
+                <wp:simplePos x="0" y="0"/>
+                <wp:positionH relativeFrom="column">
+                  <wp:posOffset>-175260</wp:posOffset>
+                </wp:positionH>
+                <wp:positionV relativeFrom="paragraph">
+                  <wp:posOffset>113030</wp:posOffset>
+                </wp:positionV>
+                <wp:extent cx="5507990" cy="7477760"/>
+                <wp:effectExtent l="6350" t="6350" r="10160" b="21590"/>
+                <wp:wrapNone/>
+                <wp:docPr id="51" name="Rectângulo 51"/>
+                <wp:cNvGraphicFramePr/>
+                <a:graphic xmlns:a="http://schemas.openxmlformats.org/drawingml/2006/main">
+                  <a:graphicData uri="http://schemas.microsoft.com/office/word/2010/wordprocessingShape">
+                    <wps:wsp>
+                      <wps:cNvSpPr/>
+                      <wps:spPr>
+                        <a:xfrm>
+                          <a:off x="0" y="0"/>
+                          <a:ext cx="5507990" cy="7477760"/>
+                        </a:xfrm>
+                        <a:prstGeom prst="rect">
+                          <a:avLst/>
+                        </a:prstGeom>
+                        <a:noFill/>
+                        <a:ln>
+                          <a:solidFill>
+                            <a:schemeClr val="tx1"/>
+                          </a:solidFill>
+                        </a:ln>
+                      </wps:spPr>
+                      <wps:style>
+                        <a:lnRef idx="2">
+                          <a:schemeClr val="accent1">
+                            <a:shade val="50000"/>
+                          </a:schemeClr>
+                        </a:lnRef>
+                        <a:fillRef idx="1">
+                          <a:schemeClr val="accent1"/>
+                        </a:fillRef>
+                        <a:effectRef idx="0">
+                          <a:schemeClr val="accent1"/>
+                        </a:effectRef>
+                        <a:fontRef idx="minor">
+                          <a:schemeClr val="lt1"/>
+                        </a:fontRef>
+                      </wps:style>
+                      <wps:bodyPr rot="0" spcFirstLastPara="0" vertOverflow="overflow" horzOverflow="overflow" vert="horz" wrap="square" lIns="91440" tIns="45720" rIns="91440" bIns="45720" numCol="1" spcCol="0" rtlCol="0" fromWordArt="0" anchor="ctr" anchorCtr="0" forceAA="0" compatLnSpc="1">
+                        <a:noAutofit/>
+                      </wps:bodyPr>
+                    </wps:wsp>
+                  </a:graphicData>
+                </a:graphic>
+              </wp:anchor>
+            </w:drawing>
+          </mc:Choice>
+          <mc:Fallback>
+            <w:pict>
+              <v:rect id="_x0000_s1026" o:spid="_x0000_s1026" o:spt="1" style="position:absolute;left:0pt;margin-left:-13.8pt;margin-top:8.9pt;height:588.8pt;width:433.7pt;z-index:35840;v-text-anchor:middle;mso-width-relative:page;mso-height-relative:page;" filled="f" stroked="t" coordsize="21600,21600" o:gfxdata="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">
+                <v:fill on="f" focussize="0,0"/>
+                <v:stroke weight="1pt" color="#000000 [3213]" miterlimit="8" joinstyle="miter"/>
+                <v:imagedata o:title=""/>
+                <o:lock v:ext="edit" aspectratio="f"/>
+              </v:rect>
+            </w:pict>
+          </mc:Fallback>
+        </mc:AlternateContent>
+      </w:r>
+      <w:r>
+        <w:rPr>
+          <w:rFonts w:hint="default"/>
+          <w:lang w:val="pt-PT"/>
+        </w:rPr>
+        <w:drawing>
+          <wp:anchor distT="0" distB="0" distL="114300" distR="114300" simplePos="0" relativeHeight="38912" behindDoc="0" locked="0" layoutInCell="1" allowOverlap="1">
+            <wp:simplePos x="0" y="0"/>
+            <wp:positionH relativeFrom="column">
+              <wp:posOffset>-48895</wp:posOffset>
+            </wp:positionH>
+            <wp:positionV relativeFrom="page">
+              <wp:posOffset>1358900</wp:posOffset>
+            </wp:positionV>
+            <wp:extent cx="5267960" cy="3905250"/>
+            <wp:effectExtent l="0" t="0" r="8890" b="0"/>
+            <wp:wrapNone/>
+            <wp:docPr id="50" name="Imagem 50" descr="FuncionarioUse (1)"/>
+            <wp:cNvGraphicFramePr>
+              <a:graphicFrameLocks xmlns:a="http://schemas.openxmlformats.org/drawingml/2006/main" noChangeAspect="1"/>
+            </wp:cNvGraphicFramePr>
+            <a:graphic xmlns:a="http://schemas.openxmlformats.org/drawingml/2006/main">
+              <a:graphicData uri="http://schemas.openxmlformats.org/drawingml/2006/picture">
+                <pic:pic xmlns:pic="http://schemas.openxmlformats.org/drawingml/2006/picture">
+                  <pic:nvPicPr>
+                    <pic:cNvPr id="50" name="Imagem 50" descr="FuncionarioUse (1)"/>
+                    <pic:cNvPicPr>
+                      <a:picLocks noChangeAspect="1"/>
+                    </pic:cNvPicPr>
+                  </pic:nvPicPr>
+                  <pic:blipFill>
+                    <a:blip r:embed="rId43"/>
+                    <a:stretch>
+                      <a:fillRect/>
+                    </a:stretch>
+                  </pic:blipFill>
+                  <pic:spPr>
+                    <a:xfrm>
+                      <a:off x="0" y="0"/>
+                      <a:ext cx="5267960" cy="3905250"/>
+                    </a:xfrm>
+                    <a:prstGeom prst="rect">
+                      <a:avLst/>
+                    </a:prstGeom>
+                  </pic:spPr>
+                </pic:pic>
+              </a:graphicData>
+            </a:graphic>
+          </wp:anchor>
+        </w:drawing>
+      </w:r>
+    </w:p>
+    <w:p>
+      <w:pPr>
+        <w:rPr>
+          <w:rFonts w:hint="default"/>
+          <w:lang w:val="pt-PT"/>
+        </w:rPr>
+      </w:pPr>
+    </w:p>
+    <w:p>
+      <w:pPr>
+        <w:rPr>
+          <w:rFonts w:hint="default"/>
+          <w:lang w:val="pt-PT"/>
+        </w:rPr>
+      </w:pPr>
+    </w:p>
+    <w:p>
+      <w:pPr>
+        <w:rPr>
+          <w:rFonts w:hint="default"/>
+          <w:lang w:val="pt-PT"/>
+        </w:rPr>
+      </w:pPr>
+    </w:p>
+    <w:p>
+      <w:pPr>
+        <w:rPr>
+          <w:rFonts w:hint="default"/>
+          <w:lang w:val="pt-PT"/>
+        </w:rPr>
+      </w:pPr>
+    </w:p>
+    <w:p>
+      <w:pPr>
+        <w:rPr>
+          <w:rFonts w:hint="default"/>
+          <w:lang w:val="pt-PT"/>
+        </w:rPr>
+      </w:pPr>
+    </w:p>
+    <w:p>
+      <w:pPr>
+        <w:rPr>
+          <w:rFonts w:hint="default"/>
+          <w:lang w:val="pt-PT"/>
+        </w:rPr>
+      </w:pPr>
+    </w:p>
+    <w:p>
+      <w:pPr>
+        <w:rPr>
+          <w:rFonts w:hint="default"/>
+          <w:lang w:val="pt-PT"/>
+        </w:rPr>
+      </w:pPr>
+    </w:p>
+    <w:p>
+      <w:pPr>
+        <w:rPr>
+          <w:rFonts w:hint="default"/>
+          <w:lang w:val="pt-PT"/>
+        </w:rPr>
+      </w:pPr>
+    </w:p>
+    <w:p>
+      <w:pPr>
+        <w:rPr>
+          <w:rFonts w:hint="default"/>
+          <w:lang w:val="pt-PT"/>
+        </w:rPr>
+      </w:pPr>
+    </w:p>
+    <w:p>
+      <w:pPr>
+        <w:rPr>
+          <w:rFonts w:hint="default"/>
+          <w:lang w:val="pt-PT"/>
+        </w:rPr>
+      </w:pPr>
+    </w:p>
+    <w:p>
+      <w:pPr>
+        <w:rPr>
+          <w:rFonts w:hint="default"/>
+          <w:lang w:val="pt-PT"/>
+        </w:rPr>
+      </w:pPr>
+    </w:p>
+    <w:p>
+      <w:pPr>
+        <w:rPr>
+          <w:rFonts w:hint="default"/>
+          <w:lang w:val="pt-PT"/>
+        </w:rPr>
+      </w:pPr>
+    </w:p>
+    <w:p>
+      <w:pPr>
+        <w:rPr>
+          <w:rFonts w:hint="default"/>
+          <w:lang w:val="pt-PT"/>
+        </w:rPr>
+      </w:pPr>
+    </w:p>
+    <w:p>
+      <w:pPr>
+        <w:rPr>
+          <w:rFonts w:hint="default"/>
+          <w:lang w:val="pt-PT"/>
+        </w:rPr>
+      </w:pPr>
+    </w:p>
+    <w:p>
+      <w:pPr>
+        <w:rPr>
+          <w:rFonts w:hint="default"/>
+          <w:lang w:val="pt-PT"/>
+        </w:rPr>
+      </w:pPr>
+      <w:r>
+        <w:rPr>
+          <w:rFonts w:hint="default"/>
+          <w:lang w:val="pt-PT"/>
+        </w:rPr>
+        <w:drawing>
+          <wp:anchor distT="0" distB="0" distL="114300" distR="114300" simplePos="0" relativeHeight="39936" behindDoc="0" locked="0" layoutInCell="1" allowOverlap="1">
+            <wp:simplePos x="0" y="0"/>
+            <wp:positionH relativeFrom="column">
+              <wp:posOffset>-62230</wp:posOffset>
+            </wp:positionH>
+            <wp:positionV relativeFrom="page">
+              <wp:posOffset>5377815</wp:posOffset>
+            </wp:positionV>
+            <wp:extent cx="5265420" cy="3403600"/>
+            <wp:effectExtent l="0" t="0" r="11430" b="6350"/>
+            <wp:wrapNone/>
+            <wp:docPr id="49" name="Imagem 49" descr="AdminUse"/>
+            <wp:cNvGraphicFramePr>
+              <a:graphicFrameLocks xmlns:a="http://schemas.openxmlformats.org/drawingml/2006/main" noChangeAspect="1"/>
+            </wp:cNvGraphicFramePr>
+            <a:graphic xmlns:a="http://schemas.openxmlformats.org/drawingml/2006/main">
+              <a:graphicData uri="http://schemas.openxmlformats.org/drawingml/2006/picture">
+                <pic:pic xmlns:pic="http://schemas.openxmlformats.org/drawingml/2006/picture">
+                  <pic:nvPicPr>
+                    <pic:cNvPr id="49" name="Imagem 49" descr="AdminUse"/>
+                    <pic:cNvPicPr>
+                      <a:picLocks noChangeAspect="1"/>
+                    </pic:cNvPicPr>
+                  </pic:nvPicPr>
+                  <pic:blipFill>
+                    <a:blip r:embed="rId44"/>
+                    <a:stretch>
+                      <a:fillRect/>
+                    </a:stretch>
+                  </pic:blipFill>
+                  <pic:spPr>
+                    <a:xfrm>
+                      <a:off x="0" y="0"/>
+                      <a:ext cx="5265420" cy="3403600"/>
+                    </a:xfrm>
+                    <a:prstGeom prst="rect">
+                      <a:avLst/>
+                    </a:prstGeom>
+                  </pic:spPr>
+                </pic:pic>
+              </a:graphicData>
+            </a:graphic>
+          </wp:anchor>
+        </w:drawing>
+      </w:r>
+    </w:p>
+    <w:p>
+      <w:pPr>
+        <w:rPr>
+          <w:rFonts w:hint="default"/>
+          <w:lang w:val="pt-PT"/>
+        </w:rPr>
+      </w:pPr>
+    </w:p>
+    <w:p>
+      <w:pPr>
+        <w:rPr>
+          <w:rFonts w:hint="default"/>
+          <w:lang w:val="pt-PT"/>
+        </w:rPr>
+      </w:pPr>
+    </w:p>
+    <w:p>
+      <w:pPr>
+        <w:rPr>
+          <w:rFonts w:hint="default"/>
+          <w:lang w:val="pt-PT"/>
+        </w:rPr>
+      </w:pPr>
+    </w:p>
+    <w:p>
+      <w:pPr>
+        <w:rPr>
+          <w:rFonts w:hint="default"/>
+          <w:lang w:val="pt-PT"/>
+        </w:rPr>
+      </w:pPr>
+    </w:p>
+    <w:p>
+      <w:pPr>
+        <w:rPr>
+          <w:rFonts w:hint="default"/>
+          <w:lang w:val="pt-PT"/>
+        </w:rPr>
+      </w:pPr>
+    </w:p>
+    <w:p>
+      <w:pPr>
+        <w:rPr>
+          <w:rFonts w:hint="default"/>
+          <w:lang w:val="pt-PT"/>
+        </w:rPr>
+      </w:pPr>
+    </w:p>
+    <w:p>
+      <w:pPr>
+        <w:rPr>
+          <w:rFonts w:hint="default"/>
+          <w:lang w:val="pt-PT"/>
+        </w:rPr>
+      </w:pPr>
+    </w:p>
+    <w:p>
+      <w:pPr>
+        <w:rPr>
+          <w:rFonts w:hint="default"/>
+          <w:lang w:val="pt-PT"/>
+        </w:rPr>
+      </w:pPr>
+    </w:p>
+    <w:p>
+      <w:pPr>
+        <w:rPr>
+          <w:rFonts w:hint="default"/>
+          <w:lang w:val="pt-PT"/>
+        </w:rPr>
+      </w:pPr>
+    </w:p>
+    <w:p>
+      <w:pPr>
+        <w:rPr>
+          <w:rFonts w:hint="default"/>
+          <w:lang w:val="pt-PT"/>
+        </w:rPr>
+      </w:pPr>
+    </w:p>
+    <w:p>
+      <w:pPr>
+        <w:rPr>
+          <w:rFonts w:hint="default"/>
+          <w:lang w:val="pt-PT"/>
+        </w:rPr>
+      </w:pPr>
+    </w:p>
+    <w:p>
+      <w:pPr>
+        <w:rPr>
+          <w:rFonts w:hint="default"/>
+          <w:lang w:val="pt-PT"/>
+        </w:rPr>
+      </w:pPr>
+    </w:p>
+    <w:p>
+      <w:pPr>
+        <w:rPr>
+          <w:rFonts w:hint="default"/>
+          <w:lang w:val="pt-PT"/>
+        </w:rPr>
+      </w:pPr>
+    </w:p>
+    <w:p>
+      <w:pPr>
+        <w:rPr>
+          <w:rFonts w:hint="default"/>
+          <w:lang w:val="pt-PT"/>
+        </w:rPr>
+      </w:pPr>
+    </w:p>
+    <w:p>
+      <w:pPr>
+        <w:rPr>
+          <w:rFonts w:hint="default"/>
+          <w:lang w:val="pt-PT"/>
+        </w:rPr>
+      </w:pPr>
+      <w:r>
+        <w:rPr>
+          <w:sz w:val="20"/>
+        </w:rPr>
+        <mc:AlternateContent>
+          <mc:Choice Requires="wps">
+            <w:drawing>
+              <wp:anchor distT="0" distB="0" distL="114300" distR="114300" simplePos="0" relativeHeight="40960" behindDoc="0" locked="0" layoutInCell="1" allowOverlap="1">
+                <wp:simplePos x="0" y="0"/>
+                <wp:positionH relativeFrom="column">
+                  <wp:posOffset>-187325</wp:posOffset>
+                </wp:positionH>
+                <wp:positionV relativeFrom="paragraph">
+                  <wp:posOffset>-292100</wp:posOffset>
+                </wp:positionV>
+                <wp:extent cx="4009390" cy="254000"/>
+                <wp:effectExtent l="4445" t="4445" r="5715" b="8255"/>
+                <wp:wrapNone/>
+                <wp:docPr id="52" name="Caixa de Texto 52"/>
+                <wp:cNvGraphicFramePr/>
+                <a:graphic xmlns:a="http://schemas.openxmlformats.org/drawingml/2006/main">
+                  <a:graphicData uri="http://schemas.microsoft.com/office/word/2010/wordprocessingShape">
+                    <wps:wsp>
+                      <wps:cNvSpPr txBox="1"/>
+                      <wps:spPr>
+                        <a:xfrm>
+                          <a:off x="0" y="0"/>
+                          <a:ext cx="4009390" cy="254000"/>
+                        </a:xfrm>
+                        <a:prstGeom prst="rect">
+                          <a:avLst/>
+                        </a:prstGeom>
+                        <a:solidFill>
+                          <a:schemeClr val="lt1"/>
+                        </a:solidFill>
+                        <a:ln w="6350">
+                          <a:solidFill>
+                            <a:prstClr val="black"/>
+                          </a:solidFill>
+                        </a:ln>
+                      </wps:spPr>
+                      <wps:style>
+                        <a:lnRef idx="0">
+                          <a:schemeClr val="accent1"/>
+                        </a:lnRef>
+                        <a:fillRef idx="0">
+                          <a:schemeClr val="accent1"/>
+                        </a:fillRef>
+                        <a:effectRef idx="0">
+                          <a:schemeClr val="accent1"/>
+                        </a:effectRef>
+                        <a:fontRef idx="minor">
+                          <a:schemeClr val="dk1"/>
+                        </a:fontRef>
+                      </wps:style>
+                      <wps:txbx>
+                        <w:txbxContent>
+                          <w:p>
+                            <w:pPr>
+                              <w:rPr>
+                                <w:rFonts w:hint="default"/>
+                                <w:lang w:val="pt-PT"/>
+                              </w:rPr>
+                            </w:pPr>
+                            <w:r>
+                              <w:rPr>
+                                <w:rFonts w:hint="default"/>
+                                <w:lang w:val="pt-PT"/>
+                              </w:rPr>
+                              <w:t>Fig . 27- Diagramas de casos de uso do Funcionário e do Administrador</w:t>
+                            </w:r>
+                          </w:p>
+                        </w:txbxContent>
+                      </wps:txbx>
+                      <wps:bodyPr rot="0" spcFirstLastPara="0" vertOverflow="overflow" horzOverflow="overflow" vert="horz" wrap="square" lIns="91440" tIns="45720" rIns="91440" bIns="45720" numCol="1" spcCol="0" rtlCol="0" fromWordArt="0" anchor="t" anchorCtr="0" forceAA="0" compatLnSpc="1">
+                        <a:noAutofit/>
+                      </wps:bodyPr>
+                    </wps:wsp>
+                  </a:graphicData>
+                </a:graphic>
+              </wp:anchor>
+            </w:drawing>
+          </mc:Choice>
+          <mc:Fallback>
+            <w:pict>
+              <v:shape id="_x0000_s1026" o:spid="_x0000_s1026" o:spt="202" type="#_x0000_t202" style="position:absolute;left:0pt;margin-left:-14.75pt;margin-top:-23pt;height:20pt;width:315.7pt;z-index:40960;mso-width-relative:page;mso-height-relative:page;" fillcolor="#FFFFFF [3201]" filled="t" stroked="t" coordsize="21600,21600" o:gfxdata="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">
+                <v:fill on="t" focussize="0,0"/>
+                <v:stroke weight="0.5pt" color="#000000 [3204]" joinstyle="round"/>
+                <v:imagedata o:title=""/>
+                <o:lock v:ext="edit" aspectratio="f"/>
+                <v:textbox>
+                  <w:txbxContent>
+                    <w:p>
+                      <w:pPr>
+                        <w:rPr>
+                          <w:rFonts w:hint="default"/>
+                          <w:lang w:val="pt-PT"/>
+                        </w:rPr>
+                      </w:pPr>
+                      <w:r>
+                        <w:rPr>
+                          <w:rFonts w:hint="default"/>
+                          <w:lang w:val="pt-PT"/>
+                        </w:rPr>
+                        <w:t>Fig . 27- Diagramas de casos de uso do Funcionário e do Administrador</w:t>
+                      </w:r>
+                    </w:p>
+                  </w:txbxContent>
+                </v:textbox>
+              </v:shape>
+            </w:pict>
+          </mc:Fallback>
+        </mc:AlternateContent>
+      </w:r>
+    </w:p>
+    <w:p>
+      <w:pPr>
+        <w:rPr>
+          <w:rFonts w:hint="default"/>
+          <w:lang w:val="pt-PT"/>
+        </w:rPr>
+      </w:pPr>
+    </w:p>
+    <w:p>
+      <w:pPr>
+        <w:rPr>
+          <w:rFonts w:hint="default"/>
+          <w:lang w:val="pt-PT"/>
+        </w:rPr>
+      </w:pPr>
+      <w:r>
+        <w:rPr>
+          <w:sz w:val="20"/>
+        </w:rPr>
+        <mc:AlternateContent>
+          <mc:Choice Requires="wps">
+            <w:drawing>
+              <wp:anchor distT="0" distB="0" distL="114300" distR="114300" simplePos="0" relativeHeight="41984" behindDoc="0" locked="0" layoutInCell="1" allowOverlap="1">
+                <wp:simplePos x="0" y="0"/>
+                <wp:positionH relativeFrom="column">
+                  <wp:posOffset>262255</wp:posOffset>
+                </wp:positionH>
+                <wp:positionV relativeFrom="paragraph">
+                  <wp:posOffset>6571615</wp:posOffset>
+                </wp:positionV>
+                <wp:extent cx="2692400" cy="285750"/>
+                <wp:effectExtent l="4445" t="4445" r="8255" b="14605"/>
+                <wp:wrapNone/>
+                <wp:docPr id="68" name="Caixa de Texto 68"/>
+                <wp:cNvGraphicFramePr/>
+                <a:graphic xmlns:a="http://schemas.openxmlformats.org/drawingml/2006/main">
+                  <a:graphicData uri="http://schemas.microsoft.com/office/word/2010/wordprocessingShape">
+                    <wps:wsp>
+                      <wps:cNvSpPr txBox="1"/>
+                      <wps:spPr>
+                        <a:xfrm>
+                          <a:off x="1405255" y="7486015"/>
+                          <a:ext cx="2692400" cy="285750"/>
+                        </a:xfrm>
+                        <a:prstGeom prst="rect">
+                          <a:avLst/>
+                        </a:prstGeom>
+                        <a:solidFill>
+                          <a:schemeClr val="lt1"/>
+                        </a:solidFill>
+                        <a:ln w="6350">
+                          <a:solidFill>
+                            <a:prstClr val="black"/>
+                          </a:solidFill>
+                        </a:ln>
+                      </wps:spPr>
+                      <wps:style>
+                        <a:lnRef idx="0">
+                          <a:schemeClr val="accent1"/>
+                        </a:lnRef>
+                        <a:fillRef idx="0">
+                          <a:schemeClr val="accent1"/>
+                        </a:fillRef>
+                        <a:effectRef idx="0">
+                          <a:schemeClr val="accent1"/>
+                        </a:effectRef>
+                        <a:fontRef idx="minor">
+                          <a:schemeClr val="dk1"/>
+                        </a:fontRef>
+                      </wps:style>
+                      <wps:txbx>
+                        <w:txbxContent>
+                          <w:p>
+                            <w:pPr>
+                              <w:rPr>
+                                <w:rFonts w:hint="default"/>
+                                <w:lang w:val="pt-PT"/>
+                              </w:rPr>
+                            </w:pPr>
+                            <w:r>
+                              <w:rPr>
+                                <w:rFonts w:hint="default"/>
+                                <w:lang w:val="pt-PT"/>
+                              </w:rPr>
+                              <w:t>Fig. 28 - Diagrama de Atividade do Funcionário</w:t>
+                            </w:r>
+                          </w:p>
+                        </w:txbxContent>
+                      </wps:txbx>
+                      <wps:bodyPr rot="0" spcFirstLastPara="0" vertOverflow="overflow" horzOverflow="overflow" vert="horz" wrap="square" lIns="91440" tIns="45720" rIns="91440" bIns="45720" numCol="1" spcCol="0" rtlCol="0" fromWordArt="0" anchor="t" anchorCtr="0" forceAA="0" compatLnSpc="1">
+                        <a:noAutofit/>
+                      </wps:bodyPr>
+                    </wps:wsp>
+                  </a:graphicData>
+                </a:graphic>
+              </wp:anchor>
+            </w:drawing>
+          </mc:Choice>
+          <mc:Fallback>
+            <w:pict>
+              <v:shape id="_x0000_s1026" o:spid="_x0000_s1026" o:spt="202" type="#_x0000_t202" style="position:absolute;left:0pt;margin-left:20.65pt;margin-top:517.45pt;height:22.5pt;width:212pt;z-index:41984;mso-width-relative:page;mso-height-relative:page;" fillcolor="#FFFFFF [3201]" filled="t" stroked="t" coordsize="21600,21600" o:gfxdata="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">
+                <v:fill on="t" focussize="0,0"/>
+                <v:stroke weight="0.5pt" color="#000000 [3204]" joinstyle="round"/>
+                <v:imagedata o:title=""/>
+                <o:lock v:ext="edit" aspectratio="f"/>
+                <v:textbox>
+                  <w:txbxContent>
+                    <w:p>
+                      <w:pPr>
+                        <w:rPr>
+                          <w:rFonts w:hint="default"/>
+                          <w:lang w:val="pt-PT"/>
+                        </w:rPr>
+                      </w:pPr>
+                      <w:r>
+                        <w:rPr>
+                          <w:rFonts w:hint="default"/>
+                          <w:lang w:val="pt-PT"/>
+                        </w:rPr>
+                        <w:t>Fig. 28 - Diagrama de Atividade do Funcionário</w:t>
+                      </w:r>
+                    </w:p>
+                  </w:txbxContent>
+                </v:textbox>
+              </v:shape>
+            </w:pict>
+          </mc:Fallback>
+        </mc:AlternateContent>
+      </w:r>
+      <w:r>
+        <w:rPr>
+          <w:rFonts w:hint="default"/>
+          <w:lang w:val="pt-PT"/>
+        </w:rPr>
+        <w:drawing>
+          <wp:inline distT="0" distB="0" distL="114300" distR="114300">
+            <wp:extent cx="5273675" cy="6454775"/>
+            <wp:effectExtent l="0" t="0" r="3175" b="3175"/>
+            <wp:docPr id="63" name="Imagem 63" descr="FuncActivity"/>
+            <wp:cNvGraphicFramePr>
+              <a:graphicFrameLocks xmlns:a="http://schemas.openxmlformats.org/drawingml/2006/main" noChangeAspect="1"/>
+            </wp:cNvGraphicFramePr>
+            <a:graphic xmlns:a="http://schemas.openxmlformats.org/drawingml/2006/main">
+              <a:graphicData uri="http://schemas.openxmlformats.org/drawingml/2006/picture">
+                <pic:pic xmlns:pic="http://schemas.openxmlformats.org/drawingml/2006/picture">
+                  <pic:nvPicPr>
+                    <pic:cNvPr id="63" name="Imagem 63" descr="FuncActivity"/>
+                    <pic:cNvPicPr>
+                      <a:picLocks noChangeAspect="1"/>
+                    </pic:cNvPicPr>
+                  </pic:nvPicPr>
+                  <pic:blipFill>
+                    <a:blip r:embed="rId45"/>
+                    <a:stretch>
+                      <a:fillRect/>
+                    </a:stretch>
+                  </pic:blipFill>
+                  <pic:spPr>
+                    <a:xfrm>
+                      <a:off x="0" y="0"/>
+                      <a:ext cx="5273675" cy="6454775"/>
+                    </a:xfrm>
+                    <a:prstGeom prst="rect">
+                      <a:avLst/>
+                    </a:prstGeom>
+                  </pic:spPr>
+                </pic:pic>
+              </a:graphicData>
+            </a:graphic>
+          </wp:inline>
+        </w:drawing>
+      </w:r>
+      <w:r>
+        <w:rPr>
+          <w:rFonts w:hint="default"/>
+          <w:lang w:val="pt-PT"/>
+        </w:rPr>
+        <w:drawing>
+          <wp:inline distT="0" distB="0" distL="114300" distR="114300">
+            <wp:extent cx="5272405" cy="6381750"/>
+            <wp:effectExtent l="0" t="0" r="4445" b="0"/>
+            <wp:docPr id="62" name="Imagem 62" descr="AdminActivity"/>
+            <wp:cNvGraphicFramePr>
+              <a:graphicFrameLocks xmlns:a="http://schemas.openxmlformats.org/drawingml/2006/main" noChangeAspect="1"/>
+            </wp:cNvGraphicFramePr>
+            <a:graphic xmlns:a="http://schemas.openxmlformats.org/drawingml/2006/main">
+              <a:graphicData uri="http://schemas.openxmlformats.org/drawingml/2006/picture">
+                <pic:pic xmlns:pic="http://schemas.openxmlformats.org/drawingml/2006/picture">
+                  <pic:nvPicPr>
+                    <pic:cNvPr id="62" name="Imagem 62" descr="AdminActivity"/>
+                    <pic:cNvPicPr>
+                      <a:picLocks noChangeAspect="1"/>
+                    </pic:cNvPicPr>
+                  </pic:nvPicPr>
+                  <pic:blipFill>
+                    <a:blip r:embed="rId46"/>
+                    <a:stretch>
+                      <a:fillRect/>
+                    </a:stretch>
+                  </pic:blipFill>
+                  <pic:spPr>
+                    <a:xfrm>
+                      <a:off x="0" y="0"/>
+                      <a:ext cx="5272405" cy="6381750"/>
+                    </a:xfrm>
+                    <a:prstGeom prst="rect">
+                      <a:avLst/>
+                    </a:prstGeom>
+                  </pic:spPr>
+                </pic:pic>
+              </a:graphicData>
+            </a:graphic>
+          </wp:inline>
+        </w:drawing>
+      </w:r>
+    </w:p>
+    <w:p>
+      <w:pPr>
+        <w:rPr>
+          <w:rFonts w:hint="default"/>
+          <w:lang w:val="pt-PT"/>
+        </w:rPr>
+      </w:pPr>
+      <w:r>
+        <w:rPr>
+          <w:sz w:val="20"/>
+        </w:rPr>
+        <mc:AlternateContent>
+          <mc:Choice Requires="wps">
+            <w:drawing>
+              <wp:anchor distT="0" distB="0" distL="114300" distR="114300" simplePos="0" relativeHeight="41984" behindDoc="0" locked="0" layoutInCell="1" allowOverlap="1">
+                <wp:simplePos x="0" y="0"/>
+                <wp:positionH relativeFrom="column">
+                  <wp:posOffset>262255</wp:posOffset>
+                </wp:positionH>
+                <wp:positionV relativeFrom="paragraph">
+                  <wp:posOffset>76200</wp:posOffset>
+                </wp:positionV>
+                <wp:extent cx="2692400" cy="285750"/>
+                <wp:effectExtent l="4445" t="4445" r="8255" b="14605"/>
+                <wp:wrapNone/>
+                <wp:docPr id="74" name="Caixa de Texto 74"/>
+                <wp:cNvGraphicFramePr/>
+                <a:graphic xmlns:a="http://schemas.openxmlformats.org/drawingml/2006/main">
+                  <a:graphicData uri="http://schemas.microsoft.com/office/word/2010/wordprocessingShape">
+                    <wps:wsp>
+                      <wps:cNvSpPr txBox="1"/>
+                      <wps:spPr>
+                        <a:xfrm>
+                          <a:off x="0" y="0"/>
+                          <a:ext cx="2692400" cy="285750"/>
+                        </a:xfrm>
+                        <a:prstGeom prst="rect">
+                          <a:avLst/>
+                        </a:prstGeom>
+                        <a:solidFill>
+                          <a:schemeClr val="lt1"/>
+                        </a:solidFill>
+                        <a:ln w="6350">
+                          <a:solidFill>
+                            <a:prstClr val="black"/>
+                          </a:solidFill>
+                        </a:ln>
+                      </wps:spPr>
+                      <wps:style>
+                        <a:lnRef idx="0">
+                          <a:schemeClr val="accent1"/>
+                        </a:lnRef>
+                        <a:fillRef idx="0">
+                          <a:schemeClr val="accent1"/>
+                        </a:fillRef>
+                        <a:effectRef idx="0">
+                          <a:schemeClr val="accent1"/>
+                        </a:effectRef>
+                        <a:fontRef idx="minor">
+                          <a:schemeClr val="dk1"/>
+                        </a:fontRef>
+                      </wps:style>
+                      <wps:txbx>
+                        <w:txbxContent>
+                          <w:p>
+                            <w:pPr>
+                              <w:rPr>
+                                <w:rFonts w:hint="default"/>
+                                <w:lang w:val="pt-PT"/>
+                              </w:rPr>
+                            </w:pPr>
+                            <w:r>
+                              <w:rPr>
+                                <w:rFonts w:hint="default"/>
+                                <w:lang w:val="pt-PT"/>
+                              </w:rPr>
+                              <w:t>Fig. 29 - Diagrama de Atividade do Funcionário</w:t>
+                            </w:r>
+                          </w:p>
+                        </w:txbxContent>
+                      </wps:txbx>
+                      <wps:bodyPr rot="0" spcFirstLastPara="0" vertOverflow="overflow" horzOverflow="overflow" vert="horz" wrap="square" lIns="91440" tIns="45720" rIns="91440" bIns="45720" numCol="1" spcCol="0" rtlCol="0" fromWordArt="0" anchor="t" anchorCtr="0" forceAA="0" compatLnSpc="1">
+                        <a:noAutofit/>
+                      </wps:bodyPr>
+                    </wps:wsp>
+                  </a:graphicData>
+                </a:graphic>
+              </wp:anchor>
+            </w:drawing>
+          </mc:Choice>
+          <mc:Fallback>
+            <w:pict>
+              <v:shape id="_x0000_s1026" o:spid="_x0000_s1026" o:spt="202" type="#_x0000_t202" style="position:absolute;left:0pt;margin-left:20.65pt;margin-top:6pt;height:22.5pt;width:212pt;z-index:41984;mso-width-relative:page;mso-height-relative:page;" fillcolor="#FFFFFF [3201]" filled="t" stroked="t" coordsize="21600,21600" o:gfxdata="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">
+                <v:fill on="t" focussize="0,0"/>
+                <v:stroke weight="0.5pt" color="#000000 [3204]" joinstyle="round"/>
+                <v:imagedata o:title=""/>
+                <o:lock v:ext="edit" aspectratio="f"/>
+                <v:textbox>
+                  <w:txbxContent>
+                    <w:p>
+                      <w:pPr>
+                        <w:rPr>
+                          <w:rFonts w:hint="default"/>
+                          <w:lang w:val="pt-PT"/>
+                        </w:rPr>
+                      </w:pPr>
+                      <w:r>
+                        <w:rPr>
+                          <w:rFonts w:hint="default"/>
+                          <w:lang w:val="pt-PT"/>
+                        </w:rPr>
+                        <w:t>Fig. 29 - Diagrama de Atividade do Funcionário</w:t>
+                      </w:r>
+                    </w:p>
+                  </w:txbxContent>
+                </v:textbox>
+              </v:shape>
+            </w:pict>
+          </mc:Fallback>
+        </mc:AlternateContent>
+      </w:r>
+    </w:p>
+    <w:p>
+      <w:pPr>
+        <w:rPr>
+          <w:rFonts w:hint="default"/>
+          <w:lang w:val="pt-PT"/>
+        </w:rPr>
+      </w:pPr>
+    </w:p>
+    <w:p>
+      <w:pPr>
+        <w:rPr>
+          <w:rFonts w:hint="default"/>
+          <w:lang w:val="pt-PT"/>
+        </w:rPr>
+      </w:pPr>
+    </w:p>
+    <w:p>
+      <w:pPr>
+        <w:rPr>
+          <w:rFonts w:hint="default"/>
+          <w:lang w:val="pt-PT"/>
+        </w:rPr>
+      </w:pPr>
+    </w:p>
+    <w:p>
+      <w:pPr>
+        <w:rPr>
+          <w:rFonts w:hint="default"/>
+          <w:lang w:val="pt-PT"/>
+        </w:rPr>
+      </w:pPr>
+    </w:p>
+    <w:p>
+      <w:pPr>
+        <w:rPr>
+          <w:rFonts w:hint="default"/>
+          <w:lang w:val="pt-PT"/>
+        </w:rPr>
+      </w:pPr>
+    </w:p>
+    <w:p>
+      <w:pPr>
+        <w:rPr>
+          <w:rFonts w:hint="default"/>
+          <w:lang w:val="pt-PT"/>
+        </w:rPr>
+      </w:pPr>
+    </w:p>
+    <w:p>
+      <w:pPr>
+        <w:rPr>
+          <w:rFonts w:hint="default"/>
+          <w:lang w:val="pt-PT"/>
+        </w:rPr>
+      </w:pPr>
+    </w:p>
+    <w:p>
+      <w:pPr>
+        <w:rPr>
+          <w:rFonts w:hint="default"/>
+          <w:lang w:val="pt-PT"/>
+        </w:rPr>
+      </w:pPr>
+    </w:p>
+    <w:p>
+      <w:pPr>
+        <w:rPr>
+          <w:rFonts w:hint="default"/>
+          <w:lang w:val="pt-PT"/>
+        </w:rPr>
+      </w:pPr>
+    </w:p>
+    <w:p>
+      <w:pPr>
+        <w:rPr>
+          <w:rFonts w:hint="default"/>
+          <w:lang w:val="pt-PT"/>
+        </w:rPr>
+      </w:pPr>
+    </w:p>
+    <w:p>
+      <w:pPr>
+        <w:rPr>
+          <w:rFonts w:hint="default"/>
+          <w:lang w:val="pt-PT"/>
+        </w:rPr>
+      </w:pPr>
+    </w:p>
+    <w:p>
+      <w:pPr>
+        <w:rPr>
+          <w:rFonts w:hint="default"/>
+          <w:lang w:val="pt-PT"/>
+        </w:rPr>
+      </w:pPr>
+    </w:p>
+    <w:p>
+      <w:pPr>
+        <w:rPr>
+          <w:rFonts w:hint="default"/>
+          <w:lang w:val="pt-PT"/>
+        </w:rPr>
+      </w:pPr>
+    </w:p>
+    <w:p>
+      <w:pPr>
+        <w:rPr>
+          <w:rFonts w:hint="default"/>
+          <w:lang w:val="pt-PT"/>
+        </w:rPr>
+      </w:pPr>
+    </w:p>
+    <w:p>
+      <w:pPr>
+        <w:rPr>
+          <w:rFonts w:hint="default"/>
+          <w:lang w:val="pt-PT"/>
+        </w:rPr>
+      </w:pPr>
+    </w:p>
+    <w:p>
+      <w:pPr>
+        <w:rPr>
+          <w:rFonts w:hint="default"/>
+          <w:lang w:val="pt-PT"/>
+        </w:rPr>
+      </w:pPr>
     </w:p>
     <w:p>
       <w:pPr>

</xml_diff>